<commit_message>
rapora departure event flowchart eklendi
</commit_message>
<xml_diff>
--- a/Aral Açıkalın Project 4 Report.docx
+++ b/Aral Açıkalın Project 4 Report.docx
@@ -296,7 +296,27 @@
           <w:sz w:val="21"/>
           <w:szCs w:val="21"/>
         </w:rPr>
-        <w:t>    snapshot=[]</w:t>
+        <w:t>    snapshot</w:t>
+      </w:r>
+      <w:proofErr w:type="gramStart"/>
+      <w:r>
+        <w:rPr>
+          <w:rFonts w:ascii="Consolas" w:eastAsia="Times New Roman" w:hAnsi="Consolas" w:cs="Times New Roman"/>
+          <w:color w:val="D4D4D4"/>
+          <w:sz w:val="21"/>
+          <w:szCs w:val="21"/>
+        </w:rPr>
+        <w:t>=[</w:t>
+      </w:r>
+      <w:proofErr w:type="gramEnd"/>
+      <w:r>
+        <w:rPr>
+          <w:rFonts w:ascii="Consolas" w:eastAsia="Times New Roman" w:hAnsi="Consolas" w:cs="Times New Roman"/>
+          <w:color w:val="D4D4D4"/>
+          <w:sz w:val="21"/>
+          <w:szCs w:val="21"/>
+        </w:rPr>
+        <w:t>]</w:t>
       </w:r>
     </w:p>
     <w:p>
@@ -430,14 +450,25 @@
         <w:t>allSnapshots</w:t>
       </w:r>
       <w:proofErr w:type="spellEnd"/>
-      <w:r>
-        <w:rPr>
-          <w:rFonts w:ascii="Consolas" w:eastAsia="Times New Roman" w:hAnsi="Consolas" w:cs="Times New Roman"/>
-          <w:color w:val="D4D4D4"/>
-          <w:sz w:val="21"/>
-          <w:szCs w:val="21"/>
-        </w:rPr>
-        <w:t>=[]</w:t>
+      <w:proofErr w:type="gramStart"/>
+      <w:r>
+        <w:rPr>
+          <w:rFonts w:ascii="Consolas" w:eastAsia="Times New Roman" w:hAnsi="Consolas" w:cs="Times New Roman"/>
+          <w:color w:val="D4D4D4"/>
+          <w:sz w:val="21"/>
+          <w:szCs w:val="21"/>
+        </w:rPr>
+        <w:t>=[</w:t>
+      </w:r>
+      <w:proofErr w:type="gramEnd"/>
+      <w:r>
+        <w:rPr>
+          <w:rFonts w:ascii="Consolas" w:eastAsia="Times New Roman" w:hAnsi="Consolas" w:cs="Times New Roman"/>
+          <w:color w:val="D4D4D4"/>
+          <w:sz w:val="21"/>
+          <w:szCs w:val="21"/>
+        </w:rPr>
+        <w:t>]</w:t>
       </w:r>
     </w:p>
     <w:p>
@@ -655,29 +686,239 @@
     <w:p/>
     <w:p>
       <w:r>
-        <w:t xml:space="preserve">then I initialized the variables to store the statistics as can be seen above. Snapshot variable is for the snapshots to be printed as output and </w:t>
+        <w:t>then I initialized the variables to store the statistics as can be seen above. Snapshot variable is for the snapshots to be printed as output</w:t>
+      </w:r>
+      <w:r>
+        <w:t>.</w:t>
+      </w:r>
+    </w:p>
+    <w:p>
+      <w:pPr>
+        <w:shd w:val="clear" w:color="auto" w:fill="1E1E1E"/>
+        <w:spacing w:after="0" w:line="285" w:lineRule="atLeast"/>
+        <w:rPr>
+          <w:rFonts w:ascii="Consolas" w:eastAsia="Times New Roman" w:hAnsi="Consolas" w:cs="Times New Roman"/>
+          <w:color w:val="D4D4D4"/>
+          <w:sz w:val="21"/>
+          <w:szCs w:val="21"/>
+        </w:rPr>
+      </w:pPr>
+      <w:r>
+        <w:rPr>
+          <w:rFonts w:ascii="Consolas" w:eastAsia="Times New Roman" w:hAnsi="Consolas" w:cs="Times New Roman"/>
+          <w:color w:val="6A9955"/>
+          <w:sz w:val="21"/>
+          <w:szCs w:val="21"/>
+        </w:rPr>
+        <w:t>#initializing the system state</w:t>
+      </w:r>
+    </w:p>
+    <w:p>
+      <w:pPr>
+        <w:shd w:val="clear" w:color="auto" w:fill="1E1E1E"/>
+        <w:spacing w:after="0" w:line="285" w:lineRule="atLeast"/>
+        <w:rPr>
+          <w:rFonts w:ascii="Consolas" w:eastAsia="Times New Roman" w:hAnsi="Consolas" w:cs="Times New Roman"/>
+          <w:color w:val="D4D4D4"/>
+          <w:sz w:val="21"/>
+          <w:szCs w:val="21"/>
+        </w:rPr>
+      </w:pPr>
+      <w:r>
+        <w:rPr>
+          <w:rFonts w:ascii="Consolas" w:eastAsia="Times New Roman" w:hAnsi="Consolas" w:cs="Times New Roman"/>
+          <w:color w:val="D4D4D4"/>
+          <w:sz w:val="21"/>
+          <w:szCs w:val="21"/>
+        </w:rPr>
+        <w:t>    </w:t>
       </w:r>
       <w:proofErr w:type="spellStart"/>
       <w:r>
-        <w:t>allSnapshots</w:t>
+        <w:rPr>
+          <w:rFonts w:ascii="Consolas" w:eastAsia="Times New Roman" w:hAnsi="Consolas" w:cs="Times New Roman"/>
+          <w:color w:val="D4D4D4"/>
+          <w:sz w:val="21"/>
+          <w:szCs w:val="21"/>
+        </w:rPr>
+        <w:t>customersinQue</w:t>
       </w:r>
       <w:proofErr w:type="spellEnd"/>
       <w:r>
-        <w:t xml:space="preserve"> is for storing all snapshots this is for calculating statistics at the end of the simulation.</w:t>
+        <w:rPr>
+          <w:rFonts w:ascii="Consolas" w:eastAsia="Times New Roman" w:hAnsi="Consolas" w:cs="Times New Roman"/>
+          <w:color w:val="D4D4D4"/>
+          <w:sz w:val="21"/>
+          <w:szCs w:val="21"/>
+        </w:rPr>
+        <w:t>=</w:t>
+      </w:r>
+      <w:r>
+        <w:rPr>
+          <w:rFonts w:ascii="Consolas" w:eastAsia="Times New Roman" w:hAnsi="Consolas" w:cs="Times New Roman"/>
+          <w:color w:val="B5CEA8"/>
+          <w:sz w:val="21"/>
+          <w:szCs w:val="21"/>
+        </w:rPr>
+        <w:t>0</w:t>
+      </w:r>
+    </w:p>
+    <w:p>
+      <w:pPr>
+        <w:shd w:val="clear" w:color="auto" w:fill="1E1E1E"/>
+        <w:spacing w:after="0" w:line="285" w:lineRule="atLeast"/>
+        <w:rPr>
+          <w:rFonts w:ascii="Consolas" w:eastAsia="Times New Roman" w:hAnsi="Consolas" w:cs="Times New Roman"/>
+          <w:color w:val="D4D4D4"/>
+          <w:sz w:val="21"/>
+          <w:szCs w:val="21"/>
+        </w:rPr>
+      </w:pPr>
+      <w:r>
+        <w:rPr>
+          <w:rFonts w:ascii="Consolas" w:eastAsia="Times New Roman" w:hAnsi="Consolas" w:cs="Times New Roman"/>
+          <w:color w:val="D4D4D4"/>
+          <w:sz w:val="21"/>
+          <w:szCs w:val="21"/>
+        </w:rPr>
+        <w:t>    </w:t>
+      </w:r>
+      <w:proofErr w:type="spellStart"/>
+      <w:r>
+        <w:rPr>
+          <w:rFonts w:ascii="Consolas" w:eastAsia="Times New Roman" w:hAnsi="Consolas" w:cs="Times New Roman"/>
+          <w:color w:val="D4D4D4"/>
+          <w:sz w:val="21"/>
+          <w:szCs w:val="21"/>
+        </w:rPr>
+        <w:t>isServing</w:t>
+      </w:r>
+      <w:proofErr w:type="spellEnd"/>
+      <w:r>
+        <w:rPr>
+          <w:rFonts w:ascii="Consolas" w:eastAsia="Times New Roman" w:hAnsi="Consolas" w:cs="Times New Roman"/>
+          <w:color w:val="D4D4D4"/>
+          <w:sz w:val="21"/>
+          <w:szCs w:val="21"/>
+        </w:rPr>
+        <w:t>=</w:t>
+      </w:r>
+      <w:r>
+        <w:rPr>
+          <w:rFonts w:ascii="Consolas" w:eastAsia="Times New Roman" w:hAnsi="Consolas" w:cs="Times New Roman"/>
+          <w:color w:val="569CD6"/>
+          <w:sz w:val="21"/>
+          <w:szCs w:val="21"/>
+        </w:rPr>
+        <w:t>False</w:t>
+      </w:r>
+    </w:p>
+    <w:p>
+      <w:pPr>
+        <w:shd w:val="clear" w:color="auto" w:fill="1E1E1E"/>
+        <w:spacing w:after="0" w:line="285" w:lineRule="atLeast"/>
+        <w:rPr>
+          <w:rFonts w:ascii="Consolas" w:eastAsia="Times New Roman" w:hAnsi="Consolas" w:cs="Times New Roman"/>
+          <w:color w:val="B5CEA8"/>
+          <w:sz w:val="21"/>
+          <w:szCs w:val="21"/>
+        </w:rPr>
+      </w:pPr>
+      <w:r>
+        <w:rPr>
+          <w:rFonts w:ascii="Consolas" w:eastAsia="Times New Roman" w:hAnsi="Consolas" w:cs="Times New Roman"/>
+          <w:color w:val="D4D4D4"/>
+          <w:sz w:val="21"/>
+          <w:szCs w:val="21"/>
+        </w:rPr>
+        <w:t>    time=</w:t>
+      </w:r>
+      <w:r>
+        <w:rPr>
+          <w:rFonts w:ascii="Consolas" w:eastAsia="Times New Roman" w:hAnsi="Consolas" w:cs="Times New Roman"/>
+          <w:color w:val="B5CEA8"/>
+          <w:sz w:val="21"/>
+          <w:szCs w:val="21"/>
+        </w:rPr>
+        <w:t>0</w:t>
+      </w:r>
+    </w:p>
+    <w:p>
+      <w:pPr>
+        <w:shd w:val="clear" w:color="auto" w:fill="1E1E1E"/>
+        <w:spacing w:after="0" w:line="285" w:lineRule="atLeast"/>
+        <w:rPr>
+          <w:rFonts w:ascii="Consolas" w:eastAsia="Times New Roman" w:hAnsi="Consolas" w:cs="Times New Roman"/>
+          <w:color w:val="D4D4D4"/>
+          <w:sz w:val="21"/>
+          <w:szCs w:val="21"/>
+        </w:rPr>
+      </w:pPr>
+      <w:r>
+        <w:rPr>
+          <w:rFonts w:ascii="Consolas" w:eastAsia="Times New Roman" w:hAnsi="Consolas" w:cs="Times New Roman"/>
+          <w:color w:val="D4D4D4"/>
+          <w:sz w:val="21"/>
+          <w:szCs w:val="21"/>
+        </w:rPr>
+        <w:t>    </w:t>
+      </w:r>
+      <w:proofErr w:type="spellStart"/>
+      <w:r>
+        <w:rPr>
+          <w:rFonts w:ascii="Consolas" w:eastAsia="Times New Roman" w:hAnsi="Consolas" w:cs="Times New Roman"/>
+          <w:color w:val="D4D4D4"/>
+          <w:sz w:val="21"/>
+          <w:szCs w:val="21"/>
+        </w:rPr>
+        <w:t>customersinSystem</w:t>
+      </w:r>
+      <w:proofErr w:type="spellEnd"/>
+      <w:r>
+        <w:rPr>
+          <w:rFonts w:ascii="Consolas" w:eastAsia="Times New Roman" w:hAnsi="Consolas" w:cs="Times New Roman"/>
+          <w:color w:val="D4D4D4"/>
+          <w:sz w:val="21"/>
+          <w:szCs w:val="21"/>
+        </w:rPr>
+        <w:t>=</w:t>
+      </w:r>
+      <w:r>
+        <w:rPr>
+          <w:rFonts w:ascii="Consolas" w:eastAsia="Times New Roman" w:hAnsi="Consolas" w:cs="Times New Roman"/>
+          <w:color w:val="B5CEA8"/>
+          <w:sz w:val="21"/>
+          <w:szCs w:val="21"/>
+        </w:rPr>
+        <w:t>0</w:t>
       </w:r>
     </w:p>
     <w:p/>
     <w:p>
-      <w:pPr>
-        <w:shd w:val="clear" w:color="auto" w:fill="1E1E1E"/>
-        <w:spacing w:after="0" w:line="285" w:lineRule="atLeast"/>
-        <w:rPr>
-          <w:rFonts w:ascii="Consolas" w:eastAsia="Times New Roman" w:hAnsi="Consolas" w:cs="Times New Roman"/>
-          <w:color w:val="D4D4D4"/>
-          <w:sz w:val="21"/>
-          <w:szCs w:val="21"/>
-        </w:rPr>
-      </w:pPr>
+      <w:r>
+        <w:t>this code above initializes the system states.</w:t>
+      </w:r>
+    </w:p>
+    <w:p>
+      <w:pPr>
+        <w:shd w:val="clear" w:color="auto" w:fill="1E1E1E"/>
+        <w:spacing w:after="0" w:line="285" w:lineRule="atLeast"/>
+        <w:rPr>
+          <w:rFonts w:ascii="Consolas" w:eastAsia="Times New Roman" w:hAnsi="Consolas" w:cs="Times New Roman"/>
+          <w:color w:val="D4D4D4"/>
+          <w:sz w:val="21"/>
+          <w:szCs w:val="21"/>
+        </w:rPr>
+      </w:pPr>
+      <w:r>
+        <w:rPr>
+          <w:rFonts w:ascii="Consolas" w:eastAsia="Times New Roman" w:hAnsi="Consolas" w:cs="Times New Roman"/>
+          <w:color w:val="D4D4D4"/>
+          <w:sz w:val="21"/>
+          <w:szCs w:val="21"/>
+        </w:rPr>
+        <w:t>    </w:t>
+      </w:r>
       <w:r>
         <w:rPr>
           <w:rFonts w:ascii="Consolas" w:eastAsia="Times New Roman" w:hAnsi="Consolas" w:cs="Times New Roman"/>
@@ -685,7 +926,95 @@
           <w:sz w:val="21"/>
           <w:szCs w:val="21"/>
         </w:rPr>
-        <w:t>#initializing the system state</w:t>
+        <w:t>#customer entity list</w:t>
+      </w:r>
+    </w:p>
+    <w:p>
+      <w:pPr>
+        <w:shd w:val="clear" w:color="auto" w:fill="1E1E1E"/>
+        <w:spacing w:after="0" w:line="285" w:lineRule="atLeast"/>
+        <w:rPr>
+          <w:rFonts w:ascii="Consolas" w:eastAsia="Times New Roman" w:hAnsi="Consolas" w:cs="Times New Roman"/>
+          <w:color w:val="D4D4D4"/>
+          <w:sz w:val="21"/>
+          <w:szCs w:val="21"/>
+        </w:rPr>
+      </w:pPr>
+      <w:r>
+        <w:rPr>
+          <w:rFonts w:ascii="Consolas" w:eastAsia="Times New Roman" w:hAnsi="Consolas" w:cs="Times New Roman"/>
+          <w:color w:val="D4D4D4"/>
+          <w:sz w:val="21"/>
+          <w:szCs w:val="21"/>
+        </w:rPr>
+        <w:t>    customers</w:t>
+      </w:r>
+      <w:proofErr w:type="gramStart"/>
+      <w:r>
+        <w:rPr>
+          <w:rFonts w:ascii="Consolas" w:eastAsia="Times New Roman" w:hAnsi="Consolas" w:cs="Times New Roman"/>
+          <w:color w:val="D4D4D4"/>
+          <w:sz w:val="21"/>
+          <w:szCs w:val="21"/>
+        </w:rPr>
+        <w:t>=[</w:t>
+      </w:r>
+      <w:proofErr w:type="gramEnd"/>
+      <w:r>
+        <w:rPr>
+          <w:rFonts w:ascii="Consolas" w:eastAsia="Times New Roman" w:hAnsi="Consolas" w:cs="Times New Roman"/>
+          <w:color w:val="D4D4D4"/>
+          <w:sz w:val="21"/>
+          <w:szCs w:val="21"/>
+        </w:rPr>
+        <w:t>]</w:t>
+      </w:r>
+    </w:p>
+    <w:p/>
+    <w:p>
+      <w:r>
+        <w:t>I only use customers as entities and initialize the list to hold the customer information.</w:t>
+      </w:r>
+    </w:p>
+    <w:p>
+      <w:pPr>
+        <w:shd w:val="clear" w:color="auto" w:fill="1E1E1E"/>
+        <w:spacing w:after="0" w:line="285" w:lineRule="atLeast"/>
+        <w:rPr>
+          <w:rFonts w:ascii="Consolas" w:eastAsia="Times New Roman" w:hAnsi="Consolas" w:cs="Times New Roman"/>
+          <w:color w:val="D4D4D4"/>
+          <w:sz w:val="21"/>
+          <w:szCs w:val="21"/>
+        </w:rPr>
+      </w:pPr>
+      <w:r>
+        <w:rPr>
+          <w:rFonts w:ascii="Consolas" w:eastAsia="Times New Roman" w:hAnsi="Consolas" w:cs="Times New Roman"/>
+          <w:color w:val="6A9955"/>
+          <w:sz w:val="21"/>
+          <w:szCs w:val="21"/>
+        </w:rPr>
+        <w:t>#as first event creating </w:t>
+      </w:r>
+      <w:proofErr w:type="gramStart"/>
+      <w:r>
+        <w:rPr>
+          <w:rFonts w:ascii="Consolas" w:eastAsia="Times New Roman" w:hAnsi="Consolas" w:cs="Times New Roman"/>
+          <w:color w:val="6A9955"/>
+          <w:sz w:val="21"/>
+          <w:szCs w:val="21"/>
+        </w:rPr>
+        <w:t>a</w:t>
+      </w:r>
+      <w:proofErr w:type="gramEnd"/>
+      <w:r>
+        <w:rPr>
+          <w:rFonts w:ascii="Consolas" w:eastAsia="Times New Roman" w:hAnsi="Consolas" w:cs="Times New Roman"/>
+          <w:color w:val="6A9955"/>
+          <w:sz w:val="21"/>
+          <w:szCs w:val="21"/>
+        </w:rPr>
+        <w:t> arrival event</w:t>
       </w:r>
     </w:p>
     <w:p>
@@ -716,7 +1045,7 @@
           <w:sz w:val="21"/>
           <w:szCs w:val="21"/>
         </w:rPr>
-        <w:t>customersinQue</w:t>
+        <w:t>randArrival</w:t>
       </w:r>
       <w:proofErr w:type="spellEnd"/>
       <w:r>
@@ -728,6 +1057,87 @@
         </w:rPr>
         <w:t>=</w:t>
       </w:r>
+      <w:proofErr w:type="spellStart"/>
+      <w:r>
+        <w:rPr>
+          <w:rFonts w:ascii="Consolas" w:eastAsia="Times New Roman" w:hAnsi="Consolas" w:cs="Times New Roman"/>
+          <w:color w:val="D4D4D4"/>
+          <w:sz w:val="21"/>
+          <w:szCs w:val="21"/>
+        </w:rPr>
+        <w:t>randomExp</w:t>
+      </w:r>
+      <w:proofErr w:type="spellEnd"/>
+      <w:r>
+        <w:rPr>
+          <w:rFonts w:ascii="Consolas" w:eastAsia="Times New Roman" w:hAnsi="Consolas" w:cs="Times New Roman"/>
+          <w:color w:val="D4D4D4"/>
+          <w:sz w:val="21"/>
+          <w:szCs w:val="21"/>
+        </w:rPr>
+        <w:t>(</w:t>
+      </w:r>
+      <w:proofErr w:type="spellStart"/>
+      <w:r>
+        <w:rPr>
+          <w:rFonts w:ascii="Consolas" w:eastAsia="Times New Roman" w:hAnsi="Consolas" w:cs="Times New Roman"/>
+          <w:color w:val="D4D4D4"/>
+          <w:sz w:val="21"/>
+          <w:szCs w:val="21"/>
+        </w:rPr>
+        <w:t>lambd</w:t>
+      </w:r>
+      <w:proofErr w:type="spellEnd"/>
+      <w:r>
+        <w:rPr>
+          <w:rFonts w:ascii="Consolas" w:eastAsia="Times New Roman" w:hAnsi="Consolas" w:cs="Times New Roman"/>
+          <w:color w:val="D4D4D4"/>
+          <w:sz w:val="21"/>
+          <w:szCs w:val="21"/>
+        </w:rPr>
+        <w:t>)</w:t>
+      </w:r>
+    </w:p>
+    <w:p>
+      <w:pPr>
+        <w:shd w:val="clear" w:color="auto" w:fill="1E1E1E"/>
+        <w:spacing w:after="0" w:line="285" w:lineRule="atLeast"/>
+        <w:rPr>
+          <w:rFonts w:ascii="Consolas" w:eastAsia="Times New Roman" w:hAnsi="Consolas" w:cs="Times New Roman"/>
+          <w:color w:val="D4D4D4"/>
+          <w:sz w:val="21"/>
+          <w:szCs w:val="21"/>
+        </w:rPr>
+      </w:pPr>
+      <w:r>
+        <w:rPr>
+          <w:rFonts w:ascii="Consolas" w:eastAsia="Times New Roman" w:hAnsi="Consolas" w:cs="Times New Roman"/>
+          <w:color w:val="D4D4D4"/>
+          <w:sz w:val="21"/>
+          <w:szCs w:val="21"/>
+        </w:rPr>
+        <w:t>    </w:t>
+      </w:r>
+      <w:proofErr w:type="spellStart"/>
+      <w:r>
+        <w:rPr>
+          <w:rFonts w:ascii="Consolas" w:eastAsia="Times New Roman" w:hAnsi="Consolas" w:cs="Times New Roman"/>
+          <w:color w:val="D4D4D4"/>
+          <w:sz w:val="21"/>
+          <w:szCs w:val="21"/>
+        </w:rPr>
+        <w:t>customerNo</w:t>
+      </w:r>
+      <w:proofErr w:type="spellEnd"/>
+      <w:r>
+        <w:rPr>
+          <w:rFonts w:ascii="Consolas" w:eastAsia="Times New Roman" w:hAnsi="Consolas" w:cs="Times New Roman"/>
+          <w:color w:val="D4D4D4"/>
+          <w:sz w:val="21"/>
+          <w:szCs w:val="21"/>
+        </w:rPr>
+        <w:t>=</w:t>
+      </w:r>
       <w:r>
         <w:rPr>
           <w:rFonts w:ascii="Consolas" w:eastAsia="Times New Roman" w:hAnsi="Consolas" w:cs="Times New Roman"/>
@@ -749,6 +1159,18 @@
           <w:szCs w:val="21"/>
         </w:rPr>
       </w:pPr>
+    </w:p>
+    <w:p>
+      <w:pPr>
+        <w:shd w:val="clear" w:color="auto" w:fill="1E1E1E"/>
+        <w:spacing w:after="0" w:line="285" w:lineRule="atLeast"/>
+        <w:rPr>
+          <w:rFonts w:ascii="Consolas" w:eastAsia="Times New Roman" w:hAnsi="Consolas" w:cs="Times New Roman"/>
+          <w:color w:val="D4D4D4"/>
+          <w:sz w:val="21"/>
+          <w:szCs w:val="21"/>
+        </w:rPr>
+      </w:pPr>
       <w:r>
         <w:rPr>
           <w:rFonts w:ascii="Consolas" w:eastAsia="Times New Roman" w:hAnsi="Consolas" w:cs="Times New Roman"/>
@@ -758,6 +1180,36 @@
         </w:rPr>
         <w:t>    </w:t>
       </w:r>
+      <w:r>
+        <w:rPr>
+          <w:rFonts w:ascii="Consolas" w:eastAsia="Times New Roman" w:hAnsi="Consolas" w:cs="Times New Roman"/>
+          <w:color w:val="6A9955"/>
+          <w:sz w:val="21"/>
+          <w:szCs w:val="21"/>
+        </w:rPr>
+        <w:t>#stores events as time, event flag and customer no</w:t>
+      </w:r>
+    </w:p>
+    <w:p>
+      <w:pPr>
+        <w:shd w:val="clear" w:color="auto" w:fill="1E1E1E"/>
+        <w:spacing w:after="0" w:line="285" w:lineRule="atLeast"/>
+        <w:rPr>
+          <w:rFonts w:ascii="Consolas" w:eastAsia="Times New Roman" w:hAnsi="Consolas" w:cs="Times New Roman"/>
+          <w:color w:val="D4D4D4"/>
+          <w:sz w:val="21"/>
+          <w:szCs w:val="21"/>
+        </w:rPr>
+      </w:pPr>
+      <w:r>
+        <w:rPr>
+          <w:rFonts w:ascii="Consolas" w:eastAsia="Times New Roman" w:hAnsi="Consolas" w:cs="Times New Roman"/>
+          <w:color w:val="D4D4D4"/>
+          <w:sz w:val="21"/>
+          <w:szCs w:val="21"/>
+        </w:rPr>
+        <w:t>    events=[[</w:t>
+      </w:r>
       <w:proofErr w:type="spellStart"/>
       <w:r>
         <w:rPr>
@@ -766,7 +1218,7 @@
           <w:sz w:val="21"/>
           <w:szCs w:val="21"/>
         </w:rPr>
-        <w:t>isServing</w:t>
+        <w:t>time+randArrival</w:t>
       </w:r>
       <w:proofErr w:type="spellEnd"/>
       <w:r>
@@ -776,67 +1228,35 @@
           <w:sz w:val="21"/>
           <w:szCs w:val="21"/>
         </w:rPr>
-        <w:t>=</w:t>
-      </w:r>
-      <w:r>
-        <w:rPr>
-          <w:rFonts w:ascii="Consolas" w:eastAsia="Times New Roman" w:hAnsi="Consolas" w:cs="Times New Roman"/>
-          <w:color w:val="569CD6"/>
-          <w:sz w:val="21"/>
-          <w:szCs w:val="21"/>
-        </w:rPr>
-        <w:t>False</w:t>
-      </w:r>
-    </w:p>
-    <w:p>
-      <w:pPr>
-        <w:shd w:val="clear" w:color="auto" w:fill="1E1E1E"/>
-        <w:spacing w:after="0" w:line="285" w:lineRule="atLeast"/>
-        <w:rPr>
-          <w:rFonts w:ascii="Consolas" w:eastAsia="Times New Roman" w:hAnsi="Consolas" w:cs="Times New Roman"/>
-          <w:color w:val="B5CEA8"/>
-          <w:sz w:val="21"/>
-          <w:szCs w:val="21"/>
-        </w:rPr>
-      </w:pPr>
-      <w:r>
-        <w:rPr>
-          <w:rFonts w:ascii="Consolas" w:eastAsia="Times New Roman" w:hAnsi="Consolas" w:cs="Times New Roman"/>
-          <w:color w:val="D4D4D4"/>
-          <w:sz w:val="21"/>
-          <w:szCs w:val="21"/>
-        </w:rPr>
-        <w:t>    time=</w:t>
-      </w:r>
-      <w:r>
-        <w:rPr>
-          <w:rFonts w:ascii="Consolas" w:eastAsia="Times New Roman" w:hAnsi="Consolas" w:cs="Times New Roman"/>
-          <w:color w:val="B5CEA8"/>
-          <w:sz w:val="21"/>
-          <w:szCs w:val="21"/>
-        </w:rPr>
-        <w:t>0</w:t>
-      </w:r>
-    </w:p>
-    <w:p>
-      <w:pPr>
-        <w:shd w:val="clear" w:color="auto" w:fill="1E1E1E"/>
-        <w:spacing w:after="0" w:line="285" w:lineRule="atLeast"/>
-        <w:rPr>
-          <w:rFonts w:ascii="Consolas" w:eastAsia="Times New Roman" w:hAnsi="Consolas" w:cs="Times New Roman"/>
-          <w:color w:val="D4D4D4"/>
-          <w:sz w:val="21"/>
-          <w:szCs w:val="21"/>
-        </w:rPr>
-      </w:pPr>
-      <w:r>
-        <w:rPr>
-          <w:rFonts w:ascii="Consolas" w:eastAsia="Times New Roman" w:hAnsi="Consolas" w:cs="Times New Roman"/>
-          <w:color w:val="D4D4D4"/>
-          <w:sz w:val="21"/>
-          <w:szCs w:val="21"/>
-        </w:rPr>
-        <w:t>    </w:t>
+        <w:t>,</w:t>
+      </w:r>
+      <w:r>
+        <w:rPr>
+          <w:rFonts w:ascii="Consolas" w:eastAsia="Times New Roman" w:hAnsi="Consolas" w:cs="Times New Roman"/>
+          <w:color w:val="CE9178"/>
+          <w:sz w:val="21"/>
+          <w:szCs w:val="21"/>
+        </w:rPr>
+        <w:t>"Arrival</w:t>
+      </w:r>
+      <w:proofErr w:type="gramStart"/>
+      <w:r>
+        <w:rPr>
+          <w:rFonts w:ascii="Consolas" w:eastAsia="Times New Roman" w:hAnsi="Consolas" w:cs="Times New Roman"/>
+          <w:color w:val="CE9178"/>
+          <w:sz w:val="21"/>
+          <w:szCs w:val="21"/>
+        </w:rPr>
+        <w:t>"</w:t>
+      </w:r>
+      <w:r>
+        <w:rPr>
+          <w:rFonts w:ascii="Consolas" w:eastAsia="Times New Roman" w:hAnsi="Consolas" w:cs="Times New Roman"/>
+          <w:color w:val="D4D4D4"/>
+          <w:sz w:val="21"/>
+          <w:szCs w:val="21"/>
+        </w:rPr>
+        <w:t>,</w:t>
       </w:r>
       <w:proofErr w:type="spellStart"/>
       <w:r>
@@ -846,355 +1266,10 @@
           <w:sz w:val="21"/>
           <w:szCs w:val="21"/>
         </w:rPr>
-        <w:t>customersinSystem</w:t>
+        <w:t>customerNo</w:t>
       </w:r>
       <w:proofErr w:type="spellEnd"/>
-      <w:r>
-        <w:rPr>
-          <w:rFonts w:ascii="Consolas" w:eastAsia="Times New Roman" w:hAnsi="Consolas" w:cs="Times New Roman"/>
-          <w:color w:val="D4D4D4"/>
-          <w:sz w:val="21"/>
-          <w:szCs w:val="21"/>
-        </w:rPr>
-        <w:t>=</w:t>
-      </w:r>
-      <w:r>
-        <w:rPr>
-          <w:rFonts w:ascii="Consolas" w:eastAsia="Times New Roman" w:hAnsi="Consolas" w:cs="Times New Roman"/>
-          <w:color w:val="B5CEA8"/>
-          <w:sz w:val="21"/>
-          <w:szCs w:val="21"/>
-        </w:rPr>
-        <w:t>0</w:t>
-      </w:r>
-    </w:p>
-    <w:p/>
-    <w:p>
-      <w:r>
-        <w:t>this code above initializes the system states.</w:t>
-      </w:r>
-    </w:p>
-    <w:p>
-      <w:pPr>
-        <w:shd w:val="clear" w:color="auto" w:fill="1E1E1E"/>
-        <w:spacing w:after="0" w:line="285" w:lineRule="atLeast"/>
-        <w:rPr>
-          <w:rFonts w:ascii="Consolas" w:eastAsia="Times New Roman" w:hAnsi="Consolas" w:cs="Times New Roman"/>
-          <w:color w:val="D4D4D4"/>
-          <w:sz w:val="21"/>
-          <w:szCs w:val="21"/>
-        </w:rPr>
-      </w:pPr>
-      <w:r>
-        <w:rPr>
-          <w:rFonts w:ascii="Consolas" w:eastAsia="Times New Roman" w:hAnsi="Consolas" w:cs="Times New Roman"/>
-          <w:color w:val="D4D4D4"/>
-          <w:sz w:val="21"/>
-          <w:szCs w:val="21"/>
-        </w:rPr>
-        <w:t>    </w:t>
-      </w:r>
-      <w:r>
-        <w:rPr>
-          <w:rFonts w:ascii="Consolas" w:eastAsia="Times New Roman" w:hAnsi="Consolas" w:cs="Times New Roman"/>
-          <w:color w:val="6A9955"/>
-          <w:sz w:val="21"/>
-          <w:szCs w:val="21"/>
-        </w:rPr>
-        <w:t>#customer entity list</w:t>
-      </w:r>
-    </w:p>
-    <w:p>
-      <w:pPr>
-        <w:shd w:val="clear" w:color="auto" w:fill="1E1E1E"/>
-        <w:spacing w:after="0" w:line="285" w:lineRule="atLeast"/>
-        <w:rPr>
-          <w:rFonts w:ascii="Consolas" w:eastAsia="Times New Roman" w:hAnsi="Consolas" w:cs="Times New Roman"/>
-          <w:color w:val="D4D4D4"/>
-          <w:sz w:val="21"/>
-          <w:szCs w:val="21"/>
-        </w:rPr>
-      </w:pPr>
-      <w:r>
-        <w:rPr>
-          <w:rFonts w:ascii="Consolas" w:eastAsia="Times New Roman" w:hAnsi="Consolas" w:cs="Times New Roman"/>
-          <w:color w:val="D4D4D4"/>
-          <w:sz w:val="21"/>
-          <w:szCs w:val="21"/>
-        </w:rPr>
-        <w:t>    customers=[]</w:t>
-      </w:r>
-    </w:p>
-    <w:p/>
-    <w:p>
-      <w:r>
-        <w:t>I only use customers as entities and initialize the list to hold the customer information.</w:t>
-      </w:r>
-    </w:p>
-    <w:p>
-      <w:pPr>
-        <w:shd w:val="clear" w:color="auto" w:fill="1E1E1E"/>
-        <w:spacing w:after="0" w:line="285" w:lineRule="atLeast"/>
-        <w:rPr>
-          <w:rFonts w:ascii="Consolas" w:eastAsia="Times New Roman" w:hAnsi="Consolas" w:cs="Times New Roman"/>
-          <w:color w:val="D4D4D4"/>
-          <w:sz w:val="21"/>
-          <w:szCs w:val="21"/>
-        </w:rPr>
-      </w:pPr>
-      <w:r>
-        <w:rPr>
-          <w:rFonts w:ascii="Consolas" w:eastAsia="Times New Roman" w:hAnsi="Consolas" w:cs="Times New Roman"/>
-          <w:color w:val="6A9955"/>
-          <w:sz w:val="21"/>
-          <w:szCs w:val="21"/>
-        </w:rPr>
-        <w:lastRenderedPageBreak/>
-        <w:t>#as first event creating a arrival event</w:t>
-      </w:r>
-    </w:p>
-    <w:p>
-      <w:pPr>
-        <w:shd w:val="clear" w:color="auto" w:fill="1E1E1E"/>
-        <w:spacing w:after="0" w:line="285" w:lineRule="atLeast"/>
-        <w:rPr>
-          <w:rFonts w:ascii="Consolas" w:eastAsia="Times New Roman" w:hAnsi="Consolas" w:cs="Times New Roman"/>
-          <w:color w:val="D4D4D4"/>
-          <w:sz w:val="21"/>
-          <w:szCs w:val="21"/>
-        </w:rPr>
-      </w:pPr>
-      <w:r>
-        <w:rPr>
-          <w:rFonts w:ascii="Consolas" w:eastAsia="Times New Roman" w:hAnsi="Consolas" w:cs="Times New Roman"/>
-          <w:color w:val="D4D4D4"/>
-          <w:sz w:val="21"/>
-          <w:szCs w:val="21"/>
-        </w:rPr>
-        <w:t>    </w:t>
-      </w:r>
-      <w:proofErr w:type="spellStart"/>
-      <w:r>
-        <w:rPr>
-          <w:rFonts w:ascii="Consolas" w:eastAsia="Times New Roman" w:hAnsi="Consolas" w:cs="Times New Roman"/>
-          <w:color w:val="D4D4D4"/>
-          <w:sz w:val="21"/>
-          <w:szCs w:val="21"/>
-        </w:rPr>
-        <w:t>randArrival</w:t>
-      </w:r>
-      <w:proofErr w:type="spellEnd"/>
-      <w:r>
-        <w:rPr>
-          <w:rFonts w:ascii="Consolas" w:eastAsia="Times New Roman" w:hAnsi="Consolas" w:cs="Times New Roman"/>
-          <w:color w:val="D4D4D4"/>
-          <w:sz w:val="21"/>
-          <w:szCs w:val="21"/>
-        </w:rPr>
-        <w:t>=</w:t>
-      </w:r>
-      <w:proofErr w:type="spellStart"/>
-      <w:r>
-        <w:rPr>
-          <w:rFonts w:ascii="Consolas" w:eastAsia="Times New Roman" w:hAnsi="Consolas" w:cs="Times New Roman"/>
-          <w:color w:val="D4D4D4"/>
-          <w:sz w:val="21"/>
-          <w:szCs w:val="21"/>
-        </w:rPr>
-        <w:t>randomExp</w:t>
-      </w:r>
-      <w:proofErr w:type="spellEnd"/>
-      <w:r>
-        <w:rPr>
-          <w:rFonts w:ascii="Consolas" w:eastAsia="Times New Roman" w:hAnsi="Consolas" w:cs="Times New Roman"/>
-          <w:color w:val="D4D4D4"/>
-          <w:sz w:val="21"/>
-          <w:szCs w:val="21"/>
-        </w:rPr>
-        <w:t>(</w:t>
-      </w:r>
-      <w:proofErr w:type="spellStart"/>
-      <w:r>
-        <w:rPr>
-          <w:rFonts w:ascii="Consolas" w:eastAsia="Times New Roman" w:hAnsi="Consolas" w:cs="Times New Roman"/>
-          <w:color w:val="D4D4D4"/>
-          <w:sz w:val="21"/>
-          <w:szCs w:val="21"/>
-        </w:rPr>
-        <w:t>lambd</w:t>
-      </w:r>
-      <w:proofErr w:type="spellEnd"/>
-      <w:r>
-        <w:rPr>
-          <w:rFonts w:ascii="Consolas" w:eastAsia="Times New Roman" w:hAnsi="Consolas" w:cs="Times New Roman"/>
-          <w:color w:val="D4D4D4"/>
-          <w:sz w:val="21"/>
-          <w:szCs w:val="21"/>
-        </w:rPr>
-        <w:t>)</w:t>
-      </w:r>
-    </w:p>
-    <w:p>
-      <w:pPr>
-        <w:shd w:val="clear" w:color="auto" w:fill="1E1E1E"/>
-        <w:spacing w:after="0" w:line="285" w:lineRule="atLeast"/>
-        <w:rPr>
-          <w:rFonts w:ascii="Consolas" w:eastAsia="Times New Roman" w:hAnsi="Consolas" w:cs="Times New Roman"/>
-          <w:color w:val="D4D4D4"/>
-          <w:sz w:val="21"/>
-          <w:szCs w:val="21"/>
-        </w:rPr>
-      </w:pPr>
-      <w:r>
-        <w:rPr>
-          <w:rFonts w:ascii="Consolas" w:eastAsia="Times New Roman" w:hAnsi="Consolas" w:cs="Times New Roman"/>
-          <w:color w:val="D4D4D4"/>
-          <w:sz w:val="21"/>
-          <w:szCs w:val="21"/>
-        </w:rPr>
-        <w:t>    </w:t>
-      </w:r>
-      <w:proofErr w:type="spellStart"/>
-      <w:r>
-        <w:rPr>
-          <w:rFonts w:ascii="Consolas" w:eastAsia="Times New Roman" w:hAnsi="Consolas" w:cs="Times New Roman"/>
-          <w:color w:val="D4D4D4"/>
-          <w:sz w:val="21"/>
-          <w:szCs w:val="21"/>
-        </w:rPr>
-        <w:t>customerNo</w:t>
-      </w:r>
-      <w:proofErr w:type="spellEnd"/>
-      <w:r>
-        <w:rPr>
-          <w:rFonts w:ascii="Consolas" w:eastAsia="Times New Roman" w:hAnsi="Consolas" w:cs="Times New Roman"/>
-          <w:color w:val="D4D4D4"/>
-          <w:sz w:val="21"/>
-          <w:szCs w:val="21"/>
-        </w:rPr>
-        <w:t>=</w:t>
-      </w:r>
-      <w:r>
-        <w:rPr>
-          <w:rFonts w:ascii="Consolas" w:eastAsia="Times New Roman" w:hAnsi="Consolas" w:cs="Times New Roman"/>
-          <w:color w:val="B5CEA8"/>
-          <w:sz w:val="21"/>
-          <w:szCs w:val="21"/>
-        </w:rPr>
-        <w:t>0</w:t>
-      </w:r>
-    </w:p>
-    <w:p>
-      <w:pPr>
-        <w:shd w:val="clear" w:color="auto" w:fill="1E1E1E"/>
-        <w:spacing w:after="0" w:line="285" w:lineRule="atLeast"/>
-        <w:rPr>
-          <w:rFonts w:ascii="Consolas" w:eastAsia="Times New Roman" w:hAnsi="Consolas" w:cs="Times New Roman"/>
-          <w:color w:val="D4D4D4"/>
-          <w:sz w:val="21"/>
-          <w:szCs w:val="21"/>
-        </w:rPr>
-      </w:pPr>
-    </w:p>
-    <w:p>
-      <w:pPr>
-        <w:shd w:val="clear" w:color="auto" w:fill="1E1E1E"/>
-        <w:spacing w:after="0" w:line="285" w:lineRule="atLeast"/>
-        <w:rPr>
-          <w:rFonts w:ascii="Consolas" w:eastAsia="Times New Roman" w:hAnsi="Consolas" w:cs="Times New Roman"/>
-          <w:color w:val="D4D4D4"/>
-          <w:sz w:val="21"/>
-          <w:szCs w:val="21"/>
-        </w:rPr>
-      </w:pPr>
-      <w:r>
-        <w:rPr>
-          <w:rFonts w:ascii="Consolas" w:eastAsia="Times New Roman" w:hAnsi="Consolas" w:cs="Times New Roman"/>
-          <w:color w:val="D4D4D4"/>
-          <w:sz w:val="21"/>
-          <w:szCs w:val="21"/>
-        </w:rPr>
-        <w:t>    </w:t>
-      </w:r>
-      <w:r>
-        <w:rPr>
-          <w:rFonts w:ascii="Consolas" w:eastAsia="Times New Roman" w:hAnsi="Consolas" w:cs="Times New Roman"/>
-          <w:color w:val="6A9955"/>
-          <w:sz w:val="21"/>
-          <w:szCs w:val="21"/>
-        </w:rPr>
-        <w:t>#stores events as time, event flag and customer no</w:t>
-      </w:r>
-    </w:p>
-    <w:p>
-      <w:pPr>
-        <w:shd w:val="clear" w:color="auto" w:fill="1E1E1E"/>
-        <w:spacing w:after="0" w:line="285" w:lineRule="atLeast"/>
-        <w:rPr>
-          <w:rFonts w:ascii="Consolas" w:eastAsia="Times New Roman" w:hAnsi="Consolas" w:cs="Times New Roman"/>
-          <w:color w:val="D4D4D4"/>
-          <w:sz w:val="21"/>
-          <w:szCs w:val="21"/>
-        </w:rPr>
-      </w:pPr>
-      <w:r>
-        <w:rPr>
-          <w:rFonts w:ascii="Consolas" w:eastAsia="Times New Roman" w:hAnsi="Consolas" w:cs="Times New Roman"/>
-          <w:color w:val="D4D4D4"/>
-          <w:sz w:val="21"/>
-          <w:szCs w:val="21"/>
-        </w:rPr>
-        <w:t>    events=[[</w:t>
-      </w:r>
-      <w:proofErr w:type="spellStart"/>
-      <w:r>
-        <w:rPr>
-          <w:rFonts w:ascii="Consolas" w:eastAsia="Times New Roman" w:hAnsi="Consolas" w:cs="Times New Roman"/>
-          <w:color w:val="D4D4D4"/>
-          <w:sz w:val="21"/>
-          <w:szCs w:val="21"/>
-        </w:rPr>
-        <w:t>time+randArrival</w:t>
-      </w:r>
-      <w:proofErr w:type="spellEnd"/>
-      <w:r>
-        <w:rPr>
-          <w:rFonts w:ascii="Consolas" w:eastAsia="Times New Roman" w:hAnsi="Consolas" w:cs="Times New Roman"/>
-          <w:color w:val="D4D4D4"/>
-          <w:sz w:val="21"/>
-          <w:szCs w:val="21"/>
-        </w:rPr>
-        <w:t>,</w:t>
-      </w:r>
-      <w:r>
-        <w:rPr>
-          <w:rFonts w:ascii="Consolas" w:eastAsia="Times New Roman" w:hAnsi="Consolas" w:cs="Times New Roman"/>
-          <w:color w:val="CE9178"/>
-          <w:sz w:val="21"/>
-          <w:szCs w:val="21"/>
-        </w:rPr>
-        <w:t>"Arrival"</w:t>
-      </w:r>
-      <w:r>
-        <w:rPr>
-          <w:rFonts w:ascii="Consolas" w:eastAsia="Times New Roman" w:hAnsi="Consolas" w:cs="Times New Roman"/>
-          <w:color w:val="D4D4D4"/>
-          <w:sz w:val="21"/>
-          <w:szCs w:val="21"/>
-        </w:rPr>
-        <w:t>,</w:t>
-      </w:r>
-      <w:proofErr w:type="spellStart"/>
-      <w:r>
-        <w:rPr>
-          <w:rFonts w:ascii="Consolas" w:eastAsia="Times New Roman" w:hAnsi="Consolas" w:cs="Times New Roman"/>
-          <w:color w:val="D4D4D4"/>
-          <w:sz w:val="21"/>
-          <w:szCs w:val="21"/>
-        </w:rPr>
-        <w:t>customerNo</w:t>
-      </w:r>
-      <w:proofErr w:type="spellEnd"/>
+      <w:proofErr w:type="gramEnd"/>
       <w:r>
         <w:rPr>
           <w:rFonts w:ascii="Consolas" w:eastAsia="Times New Roman" w:hAnsi="Consolas" w:cs="Times New Roman"/>
@@ -1284,23 +1359,633 @@
     <w:p/>
     <w:p>
       <w:r>
+        <w:t>Departure Event Flowchart:</w:t>
+      </w:r>
+    </w:p>
+    <w:p/>
+    <w:p>
+      <w:r>
+        <w:rPr>
+          <w:noProof/>
+        </w:rPr>
         <w:lastRenderedPageBreak/>
-        <w:t>Departure Event Flowchart:</w:t>
+        <w:drawing>
+          <wp:inline distT="0" distB="0" distL="0" distR="0" wp14:anchorId="71C159F8" wp14:editId="21A573D6">
+            <wp:extent cx="4533900" cy="4581525"/>
+            <wp:effectExtent l="0" t="0" r="0" b="9525"/>
+            <wp:docPr id="2" name="Picture 2"/>
+            <wp:cNvGraphicFramePr>
+              <a:graphicFrameLocks xmlns:a="http://schemas.openxmlformats.org/drawingml/2006/main" noChangeAspect="1"/>
+            </wp:cNvGraphicFramePr>
+            <a:graphic xmlns:a="http://schemas.openxmlformats.org/drawingml/2006/main">
+              <a:graphicData uri="http://schemas.openxmlformats.org/drawingml/2006/picture">
+                <pic:pic xmlns:pic="http://schemas.openxmlformats.org/drawingml/2006/picture">
+                  <pic:nvPicPr>
+                    <pic:cNvPr id="0" name="Picture 1"/>
+                    <pic:cNvPicPr>
+                      <a:picLocks noChangeAspect="1" noChangeArrowheads="1"/>
+                    </pic:cNvPicPr>
+                  </pic:nvPicPr>
+                  <pic:blipFill>
+                    <a:blip r:embed="rId5">
+                      <a:extLst>
+                        <a:ext uri="{28A0092B-C50C-407E-A947-70E740481C1C}">
+                          <a14:useLocalDpi xmlns:a14="http://schemas.microsoft.com/office/drawing/2010/main" val="0"/>
+                        </a:ext>
+                      </a:extLst>
+                    </a:blip>
+                    <a:srcRect/>
+                    <a:stretch>
+                      <a:fillRect/>
+                    </a:stretch>
+                  </pic:blipFill>
+                  <pic:spPr bwMode="auto">
+                    <a:xfrm>
+                      <a:off x="0" y="0"/>
+                      <a:ext cx="4533900" cy="4581525"/>
+                    </a:xfrm>
+                    <a:prstGeom prst="rect">
+                      <a:avLst/>
+                    </a:prstGeom>
+                    <a:noFill/>
+                    <a:ln>
+                      <a:noFill/>
+                    </a:ln>
+                  </pic:spPr>
+                </pic:pic>
+              </a:graphicData>
+            </a:graphic>
+          </wp:inline>
+        </w:drawing>
+      </w:r>
+    </w:p>
+    <w:p>
+      <w:pPr>
+        <w:shd w:val="clear" w:color="auto" w:fill="1E1E1E"/>
+        <w:spacing w:after="0" w:line="285" w:lineRule="atLeast"/>
+        <w:rPr>
+          <w:rFonts w:ascii="Consolas" w:eastAsia="Times New Roman" w:hAnsi="Consolas" w:cs="Times New Roman"/>
+          <w:color w:val="D4D4D4"/>
+          <w:sz w:val="21"/>
+          <w:szCs w:val="21"/>
+        </w:rPr>
+      </w:pPr>
+      <w:r>
+        <w:rPr>
+          <w:rFonts w:ascii="Consolas" w:eastAsia="Times New Roman" w:hAnsi="Consolas" w:cs="Times New Roman"/>
+          <w:color w:val="C586C0"/>
+          <w:sz w:val="21"/>
+          <w:szCs w:val="21"/>
+        </w:rPr>
+        <w:t>if</w:t>
+      </w:r>
+      <w:r>
+        <w:rPr>
+          <w:rFonts w:ascii="Consolas" w:eastAsia="Times New Roman" w:hAnsi="Consolas" w:cs="Times New Roman"/>
+          <w:color w:val="D4D4D4"/>
+          <w:sz w:val="21"/>
+          <w:szCs w:val="21"/>
+        </w:rPr>
+        <w:t>(events[</w:t>
+      </w:r>
+      <w:r>
+        <w:rPr>
+          <w:rFonts w:ascii="Consolas" w:eastAsia="Times New Roman" w:hAnsi="Consolas" w:cs="Times New Roman"/>
+          <w:color w:val="B5CEA8"/>
+          <w:sz w:val="21"/>
+          <w:szCs w:val="21"/>
+        </w:rPr>
+        <w:t>0</w:t>
+      </w:r>
+      <w:r>
+        <w:rPr>
+          <w:rFonts w:ascii="Consolas" w:eastAsia="Times New Roman" w:hAnsi="Consolas" w:cs="Times New Roman"/>
+          <w:color w:val="D4D4D4"/>
+          <w:sz w:val="21"/>
+          <w:szCs w:val="21"/>
+        </w:rPr>
+        <w:t>][</w:t>
+      </w:r>
+      <w:proofErr w:type="gramStart"/>
+      <w:r>
+        <w:rPr>
+          <w:rFonts w:ascii="Consolas" w:eastAsia="Times New Roman" w:hAnsi="Consolas" w:cs="Times New Roman"/>
+          <w:color w:val="B5CEA8"/>
+          <w:sz w:val="21"/>
+          <w:szCs w:val="21"/>
+        </w:rPr>
+        <w:t>1</w:t>
+      </w:r>
+      <w:r>
+        <w:rPr>
+          <w:rFonts w:ascii="Consolas" w:eastAsia="Times New Roman" w:hAnsi="Consolas" w:cs="Times New Roman"/>
+          <w:color w:val="D4D4D4"/>
+          <w:sz w:val="21"/>
+          <w:szCs w:val="21"/>
+        </w:rPr>
+        <w:t>]=</w:t>
+      </w:r>
+      <w:proofErr w:type="gramEnd"/>
+      <w:r>
+        <w:rPr>
+          <w:rFonts w:ascii="Consolas" w:eastAsia="Times New Roman" w:hAnsi="Consolas" w:cs="Times New Roman"/>
+          <w:color w:val="D4D4D4"/>
+          <w:sz w:val="21"/>
+          <w:szCs w:val="21"/>
+        </w:rPr>
+        <w:t>=</w:t>
+      </w:r>
+      <w:r>
+        <w:rPr>
+          <w:rFonts w:ascii="Consolas" w:eastAsia="Times New Roman" w:hAnsi="Consolas" w:cs="Times New Roman"/>
+          <w:color w:val="CE9178"/>
+          <w:sz w:val="21"/>
+          <w:szCs w:val="21"/>
+        </w:rPr>
+        <w:t>"Arrival"</w:t>
+      </w:r>
+      <w:r>
+        <w:rPr>
+          <w:rFonts w:ascii="Consolas" w:eastAsia="Times New Roman" w:hAnsi="Consolas" w:cs="Times New Roman"/>
+          <w:color w:val="D4D4D4"/>
+          <w:sz w:val="21"/>
+          <w:szCs w:val="21"/>
+        </w:rPr>
+        <w:t>):</w:t>
+      </w:r>
+    </w:p>
+    <w:p>
+      <w:pPr>
+        <w:shd w:val="clear" w:color="auto" w:fill="1E1E1E"/>
+        <w:spacing w:line="285" w:lineRule="atLeast"/>
+        <w:rPr>
+          <w:rFonts w:ascii="Consolas" w:eastAsia="Times New Roman" w:hAnsi="Consolas" w:cs="Times New Roman"/>
+          <w:color w:val="6A9955"/>
+          <w:sz w:val="21"/>
+          <w:szCs w:val="21"/>
+        </w:rPr>
+      </w:pPr>
+      <w:r>
+        <w:rPr>
+          <w:rFonts w:ascii="Consolas" w:eastAsia="Times New Roman" w:hAnsi="Consolas" w:cs="Times New Roman"/>
+          <w:color w:val="D4D4D4"/>
+          <w:sz w:val="21"/>
+          <w:szCs w:val="21"/>
+        </w:rPr>
+        <w:tab/>
+      </w:r>
+      <w:r>
+        <w:rPr>
+          <w:rFonts w:ascii="Consolas" w:eastAsia="Times New Roman" w:hAnsi="Consolas" w:cs="Times New Roman"/>
+          <w:color w:val="6A9955"/>
+          <w:sz w:val="21"/>
+          <w:szCs w:val="21"/>
+        </w:rPr>
+        <w:t>#co</w:t>
+      </w:r>
+      <w:r>
+        <w:rPr>
+          <w:rFonts w:ascii="Consolas" w:eastAsia="Times New Roman" w:hAnsi="Consolas" w:cs="Times New Roman"/>
+          <w:color w:val="6A9955"/>
+          <w:sz w:val="21"/>
+          <w:szCs w:val="21"/>
+        </w:rPr>
+        <w:t>de to handle arrival event</w:t>
+      </w:r>
+    </w:p>
+    <w:p>
+      <w:pPr>
+        <w:shd w:val="clear" w:color="auto" w:fill="1E1E1E"/>
+        <w:spacing w:line="285" w:lineRule="atLeast"/>
+        <w:rPr>
+          <w:rFonts w:ascii="Consolas" w:eastAsia="Times New Roman" w:hAnsi="Consolas" w:cs="Times New Roman"/>
+          <w:color w:val="D4D4D4"/>
+          <w:sz w:val="21"/>
+          <w:szCs w:val="21"/>
+        </w:rPr>
+      </w:pPr>
+      <w:proofErr w:type="spellStart"/>
+      <w:r>
+        <w:rPr>
+          <w:rFonts w:ascii="Consolas" w:eastAsia="Times New Roman" w:hAnsi="Consolas" w:cs="Times New Roman"/>
+          <w:color w:val="C586C0"/>
+          <w:sz w:val="21"/>
+          <w:szCs w:val="21"/>
+        </w:rPr>
+        <w:t>elif</w:t>
+      </w:r>
+      <w:proofErr w:type="spellEnd"/>
+      <w:r>
+        <w:rPr>
+          <w:rFonts w:ascii="Consolas" w:eastAsia="Times New Roman" w:hAnsi="Consolas" w:cs="Times New Roman"/>
+          <w:color w:val="D4D4D4"/>
+          <w:sz w:val="21"/>
+          <w:szCs w:val="21"/>
+        </w:rPr>
+        <w:t>(events[</w:t>
+      </w:r>
+      <w:r>
+        <w:rPr>
+          <w:rFonts w:ascii="Consolas" w:eastAsia="Times New Roman" w:hAnsi="Consolas" w:cs="Times New Roman"/>
+          <w:color w:val="B5CEA8"/>
+          <w:sz w:val="21"/>
+          <w:szCs w:val="21"/>
+        </w:rPr>
+        <w:t>0</w:t>
+      </w:r>
+      <w:r>
+        <w:rPr>
+          <w:rFonts w:ascii="Consolas" w:eastAsia="Times New Roman" w:hAnsi="Consolas" w:cs="Times New Roman"/>
+          <w:color w:val="D4D4D4"/>
+          <w:sz w:val="21"/>
+          <w:szCs w:val="21"/>
+        </w:rPr>
+        <w:t>][</w:t>
+      </w:r>
+      <w:proofErr w:type="gramStart"/>
+      <w:r>
+        <w:rPr>
+          <w:rFonts w:ascii="Consolas" w:eastAsia="Times New Roman" w:hAnsi="Consolas" w:cs="Times New Roman"/>
+          <w:color w:val="B5CEA8"/>
+          <w:sz w:val="21"/>
+          <w:szCs w:val="21"/>
+        </w:rPr>
+        <w:t>1</w:t>
+      </w:r>
+      <w:r>
+        <w:rPr>
+          <w:rFonts w:ascii="Consolas" w:eastAsia="Times New Roman" w:hAnsi="Consolas" w:cs="Times New Roman"/>
+          <w:color w:val="D4D4D4"/>
+          <w:sz w:val="21"/>
+          <w:szCs w:val="21"/>
+        </w:rPr>
+        <w:t>]=</w:t>
+      </w:r>
+      <w:proofErr w:type="gramEnd"/>
+      <w:r>
+        <w:rPr>
+          <w:rFonts w:ascii="Consolas" w:eastAsia="Times New Roman" w:hAnsi="Consolas" w:cs="Times New Roman"/>
+          <w:color w:val="D4D4D4"/>
+          <w:sz w:val="21"/>
+          <w:szCs w:val="21"/>
+        </w:rPr>
+        <w:t>=</w:t>
+      </w:r>
+      <w:r>
+        <w:rPr>
+          <w:rFonts w:ascii="Consolas" w:eastAsia="Times New Roman" w:hAnsi="Consolas" w:cs="Times New Roman"/>
+          <w:color w:val="CE9178"/>
+          <w:sz w:val="21"/>
+          <w:szCs w:val="21"/>
+        </w:rPr>
+        <w:t>"Departure"</w:t>
+      </w:r>
+      <w:r>
+        <w:rPr>
+          <w:rFonts w:ascii="Consolas" w:eastAsia="Times New Roman" w:hAnsi="Consolas" w:cs="Times New Roman"/>
+          <w:color w:val="D4D4D4"/>
+          <w:sz w:val="21"/>
+          <w:szCs w:val="21"/>
+        </w:rPr>
+        <w:t>):</w:t>
+      </w:r>
+    </w:p>
+    <w:p>
+      <w:pPr>
+        <w:shd w:val="clear" w:color="auto" w:fill="1E1E1E"/>
+        <w:spacing w:after="0" w:line="285" w:lineRule="atLeast"/>
+        <w:rPr>
+          <w:rFonts w:ascii="Consolas" w:eastAsia="Times New Roman" w:hAnsi="Consolas" w:cs="Times New Roman"/>
+          <w:color w:val="D4D4D4"/>
+          <w:sz w:val="21"/>
+          <w:szCs w:val="21"/>
+        </w:rPr>
+      </w:pPr>
+      <w:r>
+        <w:rPr>
+          <w:rFonts w:ascii="Consolas" w:eastAsia="Times New Roman" w:hAnsi="Consolas" w:cs="Times New Roman"/>
+          <w:color w:val="D4D4D4"/>
+          <w:sz w:val="21"/>
+          <w:szCs w:val="21"/>
+        </w:rPr>
+        <w:tab/>
+      </w:r>
+      <w:r>
+        <w:rPr>
+          <w:rFonts w:ascii="Consolas" w:eastAsia="Times New Roman" w:hAnsi="Consolas" w:cs="Times New Roman"/>
+          <w:color w:val="6A9955"/>
+          <w:sz w:val="21"/>
+          <w:szCs w:val="21"/>
+        </w:rPr>
+        <w:t>#co</w:t>
+      </w:r>
+      <w:r>
+        <w:rPr>
+          <w:rFonts w:ascii="Consolas" w:eastAsia="Times New Roman" w:hAnsi="Consolas" w:cs="Times New Roman"/>
+          <w:color w:val="6A9955"/>
+          <w:sz w:val="21"/>
+          <w:szCs w:val="21"/>
+        </w:rPr>
+        <w:t xml:space="preserve">de to handle </w:t>
+      </w:r>
+      <w:r>
+        <w:rPr>
+          <w:rFonts w:ascii="Consolas" w:eastAsia="Times New Roman" w:hAnsi="Consolas" w:cs="Times New Roman"/>
+          <w:color w:val="6A9955"/>
+          <w:sz w:val="21"/>
+          <w:szCs w:val="21"/>
+        </w:rPr>
+        <w:t>departure</w:t>
+      </w:r>
+      <w:r>
+        <w:rPr>
+          <w:rFonts w:ascii="Consolas" w:eastAsia="Times New Roman" w:hAnsi="Consolas" w:cs="Times New Roman"/>
+          <w:color w:val="6A9955"/>
+          <w:sz w:val="21"/>
+          <w:szCs w:val="21"/>
+        </w:rPr>
+        <w:t xml:space="preserve"> event</w:t>
+      </w:r>
+    </w:p>
+    <w:p>
+      <w:r>
+        <w:t>I handle future event list with an if-else statement. I check if the next event is arrival or departure and handle the appropriate event.</w:t>
+      </w:r>
+    </w:p>
+    <w:p>
+      <w:pPr>
+        <w:shd w:val="clear" w:color="auto" w:fill="1E1E1E"/>
+        <w:spacing w:after="0" w:line="285" w:lineRule="atLeast"/>
+        <w:rPr>
+          <w:rFonts w:ascii="Consolas" w:eastAsia="Times New Roman" w:hAnsi="Consolas" w:cs="Times New Roman"/>
+          <w:color w:val="D4D4D4"/>
+          <w:sz w:val="21"/>
+          <w:szCs w:val="21"/>
+        </w:rPr>
+      </w:pPr>
+      <w:proofErr w:type="gramStart"/>
+      <w:r>
+        <w:rPr>
+          <w:rFonts w:ascii="Consolas" w:eastAsia="Times New Roman" w:hAnsi="Consolas" w:cs="Times New Roman"/>
+          <w:color w:val="C586C0"/>
+          <w:sz w:val="21"/>
+          <w:szCs w:val="21"/>
+        </w:rPr>
+        <w:t>if</w:t>
+      </w:r>
+      <w:r>
+        <w:rPr>
+          <w:rFonts w:ascii="Consolas" w:eastAsia="Times New Roman" w:hAnsi="Consolas" w:cs="Times New Roman"/>
+          <w:color w:val="D4D4D4"/>
+          <w:sz w:val="21"/>
+          <w:szCs w:val="21"/>
+        </w:rPr>
+        <w:t>(</w:t>
+      </w:r>
+      <w:proofErr w:type="gramEnd"/>
+      <w:r>
+        <w:rPr>
+          <w:rFonts w:ascii="Consolas" w:eastAsia="Times New Roman" w:hAnsi="Consolas" w:cs="Times New Roman"/>
+          <w:color w:val="569CD6"/>
+          <w:sz w:val="21"/>
+          <w:szCs w:val="21"/>
+        </w:rPr>
+        <w:t>not</w:t>
+      </w:r>
+      <w:r>
+        <w:rPr>
+          <w:rFonts w:ascii="Consolas" w:eastAsia="Times New Roman" w:hAnsi="Consolas" w:cs="Times New Roman"/>
+          <w:color w:val="D4D4D4"/>
+          <w:sz w:val="21"/>
+          <w:szCs w:val="21"/>
+        </w:rPr>
+        <w:t> </w:t>
+      </w:r>
+      <w:proofErr w:type="spellStart"/>
+      <w:r>
+        <w:rPr>
+          <w:rFonts w:ascii="Consolas" w:eastAsia="Times New Roman" w:hAnsi="Consolas" w:cs="Times New Roman"/>
+          <w:color w:val="D4D4D4"/>
+          <w:sz w:val="21"/>
+          <w:szCs w:val="21"/>
+        </w:rPr>
+        <w:t>isServing</w:t>
+      </w:r>
+      <w:proofErr w:type="spellEnd"/>
+      <w:r>
+        <w:rPr>
+          <w:rFonts w:ascii="Consolas" w:eastAsia="Times New Roman" w:hAnsi="Consolas" w:cs="Times New Roman"/>
+          <w:color w:val="D4D4D4"/>
+          <w:sz w:val="21"/>
+          <w:szCs w:val="21"/>
+        </w:rPr>
+        <w:t>):</w:t>
+      </w:r>
+    </w:p>
+    <w:p>
+      <w:pPr>
+        <w:shd w:val="clear" w:color="auto" w:fill="1E1E1E"/>
+        <w:spacing w:after="0" w:line="285" w:lineRule="atLeast"/>
+        <w:rPr>
+          <w:rFonts w:ascii="Consolas" w:eastAsia="Times New Roman" w:hAnsi="Consolas" w:cs="Times New Roman"/>
+          <w:color w:val="D4D4D4"/>
+          <w:sz w:val="21"/>
+          <w:szCs w:val="21"/>
+        </w:rPr>
+      </w:pPr>
+      <w:r>
+        <w:rPr>
+          <w:rFonts w:ascii="Consolas" w:eastAsia="Times New Roman" w:hAnsi="Consolas" w:cs="Times New Roman"/>
+          <w:color w:val="D4D4D4"/>
+          <w:sz w:val="21"/>
+          <w:szCs w:val="21"/>
+        </w:rPr>
+        <w:t>    </w:t>
+      </w:r>
+      <w:r>
+        <w:rPr>
+          <w:rFonts w:ascii="Consolas" w:eastAsia="Times New Roman" w:hAnsi="Consolas" w:cs="Times New Roman"/>
+          <w:color w:val="6A9955"/>
+          <w:sz w:val="21"/>
+          <w:szCs w:val="21"/>
+        </w:rPr>
+        <w:t>#setting ls(t) to 1</w:t>
+      </w:r>
+    </w:p>
+    <w:p>
+      <w:pPr>
+        <w:shd w:val="clear" w:color="auto" w:fill="1E1E1E"/>
+        <w:spacing w:after="0" w:line="285" w:lineRule="atLeast"/>
+        <w:rPr>
+          <w:rFonts w:ascii="Consolas" w:eastAsia="Times New Roman" w:hAnsi="Consolas" w:cs="Times New Roman"/>
+          <w:color w:val="D4D4D4"/>
+          <w:sz w:val="21"/>
+          <w:szCs w:val="21"/>
+        </w:rPr>
+      </w:pPr>
+      <w:r>
+        <w:rPr>
+          <w:rFonts w:ascii="Consolas" w:eastAsia="Times New Roman" w:hAnsi="Consolas" w:cs="Times New Roman"/>
+          <w:color w:val="D4D4D4"/>
+          <w:sz w:val="21"/>
+          <w:szCs w:val="21"/>
+        </w:rPr>
+        <w:t>    </w:t>
+      </w:r>
+      <w:proofErr w:type="spellStart"/>
+      <w:r>
+        <w:rPr>
+          <w:rFonts w:ascii="Consolas" w:eastAsia="Times New Roman" w:hAnsi="Consolas" w:cs="Times New Roman"/>
+          <w:color w:val="D4D4D4"/>
+          <w:sz w:val="21"/>
+          <w:szCs w:val="21"/>
+        </w:rPr>
+        <w:t>isServing</w:t>
+      </w:r>
+      <w:proofErr w:type="spellEnd"/>
+      <w:r>
+        <w:rPr>
+          <w:rFonts w:ascii="Consolas" w:eastAsia="Times New Roman" w:hAnsi="Consolas" w:cs="Times New Roman"/>
+          <w:color w:val="D4D4D4"/>
+          <w:sz w:val="21"/>
+          <w:szCs w:val="21"/>
+        </w:rPr>
+        <w:t>=</w:t>
+      </w:r>
+      <w:r>
+        <w:rPr>
+          <w:rFonts w:ascii="Consolas" w:eastAsia="Times New Roman" w:hAnsi="Consolas" w:cs="Times New Roman"/>
+          <w:color w:val="569CD6"/>
+          <w:sz w:val="21"/>
+          <w:szCs w:val="21"/>
+        </w:rPr>
+        <w:t>True</w:t>
+      </w:r>
+    </w:p>
+    <w:p>
+      <w:pPr>
+        <w:shd w:val="clear" w:color="auto" w:fill="1E1E1E"/>
+        <w:spacing w:after="0" w:line="285" w:lineRule="atLeast"/>
+        <w:rPr>
+          <w:rFonts w:ascii="Consolas" w:eastAsia="Times New Roman" w:hAnsi="Consolas" w:cs="Times New Roman"/>
+          <w:color w:val="D4D4D4"/>
+          <w:sz w:val="21"/>
+          <w:szCs w:val="21"/>
+        </w:rPr>
+      </w:pPr>
+      <w:r>
+        <w:rPr>
+          <w:rFonts w:ascii="Consolas" w:eastAsia="Times New Roman" w:hAnsi="Consolas" w:cs="Times New Roman"/>
+          <w:color w:val="D4D4D4"/>
+          <w:sz w:val="21"/>
+          <w:szCs w:val="21"/>
+        </w:rPr>
+        <w:t>    </w:t>
+      </w:r>
+      <w:proofErr w:type="spellStart"/>
+      <w:r>
+        <w:rPr>
+          <w:rFonts w:ascii="Consolas" w:eastAsia="Times New Roman" w:hAnsi="Consolas" w:cs="Times New Roman"/>
+          <w:color w:val="D4D4D4"/>
+          <w:sz w:val="21"/>
+          <w:szCs w:val="21"/>
+        </w:rPr>
+        <w:t>customerNo</w:t>
+      </w:r>
+      <w:proofErr w:type="spellEnd"/>
+      <w:r>
+        <w:rPr>
+          <w:rFonts w:ascii="Consolas" w:eastAsia="Times New Roman" w:hAnsi="Consolas" w:cs="Times New Roman"/>
+          <w:color w:val="D4D4D4"/>
+          <w:sz w:val="21"/>
+          <w:szCs w:val="21"/>
+        </w:rPr>
+        <w:t>=</w:t>
+      </w:r>
+      <w:proofErr w:type="gramStart"/>
+      <w:r>
+        <w:rPr>
+          <w:rFonts w:ascii="Consolas" w:eastAsia="Times New Roman" w:hAnsi="Consolas" w:cs="Times New Roman"/>
+          <w:color w:val="D4D4D4"/>
+          <w:sz w:val="21"/>
+          <w:szCs w:val="21"/>
+        </w:rPr>
+        <w:t>events[</w:t>
+      </w:r>
+      <w:proofErr w:type="gramEnd"/>
+      <w:r>
+        <w:rPr>
+          <w:rFonts w:ascii="Consolas" w:eastAsia="Times New Roman" w:hAnsi="Consolas" w:cs="Times New Roman"/>
+          <w:color w:val="B5CEA8"/>
+          <w:sz w:val="21"/>
+          <w:szCs w:val="21"/>
+        </w:rPr>
+        <w:t>0</w:t>
+      </w:r>
+      <w:r>
+        <w:rPr>
+          <w:rFonts w:ascii="Consolas" w:eastAsia="Times New Roman" w:hAnsi="Consolas" w:cs="Times New Roman"/>
+          <w:color w:val="D4D4D4"/>
+          <w:sz w:val="21"/>
+          <w:szCs w:val="21"/>
+        </w:rPr>
+        <w:t>][</w:t>
+      </w:r>
+      <w:r>
+        <w:rPr>
+          <w:rFonts w:ascii="Consolas" w:eastAsia="Times New Roman" w:hAnsi="Consolas" w:cs="Times New Roman"/>
+          <w:color w:val="B5CEA8"/>
+          <w:sz w:val="21"/>
+          <w:szCs w:val="21"/>
+        </w:rPr>
+        <w:t>2</w:t>
+      </w:r>
+      <w:r>
+        <w:rPr>
+          <w:rFonts w:ascii="Consolas" w:eastAsia="Times New Roman" w:hAnsi="Consolas" w:cs="Times New Roman"/>
+          <w:color w:val="D4D4D4"/>
+          <w:sz w:val="21"/>
+          <w:szCs w:val="21"/>
+        </w:rPr>
+        <w:t>]</w:t>
+      </w:r>
+    </w:p>
+    <w:p>
+      <w:pPr>
+        <w:spacing w:after="0"/>
+      </w:pPr>
+      <w:r>
+        <w:t xml:space="preserve">I handle arrival event like </w:t>
+      </w:r>
+      <w:proofErr w:type="gramStart"/>
+      <w:r>
+        <w:t>this;</w:t>
+      </w:r>
+      <w:proofErr w:type="gramEnd"/>
+    </w:p>
+    <w:p>
+      <w:pPr>
+        <w:spacing w:after="0"/>
+      </w:pPr>
+      <w:r>
+        <w:t>First,</w:t>
+      </w:r>
+      <w:r>
+        <w:t xml:space="preserve"> I check if </w:t>
+      </w:r>
+      <w:r>
+        <w:t>there is someone in service. If there is not, then I change this flag to true. With this I indicate now someone have entered service.</w:t>
       </w:r>
     </w:p>
     <w:p/>
     <w:p>
       <w:r>
-        <w:t>//Future event list handling</w:t>
-      </w:r>
-    </w:p>
-    <w:p>
-      <w:r>
         <w:t>//arrival event code explanation</w:t>
       </w:r>
     </w:p>
     <w:p>
       <w:r>
+        <w:lastRenderedPageBreak/>
         <w:t>//departure event code explanation</w:t>
       </w:r>
     </w:p>
@@ -1449,6 +2134,7 @@
     <w:lsdException w:name="HTML Sample" w:semiHidden="1" w:unhideWhenUsed="1"/>
     <w:lsdException w:name="HTML Typewriter" w:semiHidden="1" w:unhideWhenUsed="1"/>
     <w:lsdException w:name="HTML Variable" w:semiHidden="1" w:unhideWhenUsed="1"/>
+    <w:lsdException w:name="Normal Table" w:semiHidden="1" w:unhideWhenUsed="1"/>
     <w:lsdException w:name="annotation subject" w:semiHidden="1" w:unhideWhenUsed="1"/>
     <w:lsdException w:name="No List" w:semiHidden="1" w:unhideWhenUsed="1"/>
     <w:lsdException w:name="Outline List 1" w:semiHidden="1" w:unhideWhenUsed="1"/>
@@ -1495,8 +2181,10 @@
     <w:lsdException w:name="Table Subtle 2" w:semiHidden="1" w:unhideWhenUsed="1"/>
     <w:lsdException w:name="Table Web 1" w:semiHidden="1" w:unhideWhenUsed="1"/>
     <w:lsdException w:name="Table Web 2" w:semiHidden="1" w:unhideWhenUsed="1"/>
+    <w:lsdException w:name="Table Web 3" w:semiHidden="1" w:unhideWhenUsed="1"/>
     <w:lsdException w:name="Balloon Text" w:semiHidden="1" w:unhideWhenUsed="1"/>
     <w:lsdException w:name="Table Grid" w:uiPriority="59"/>
+    <w:lsdException w:name="Table Theme" w:semiHidden="1" w:unhideWhenUsed="1"/>
     <w:lsdException w:name="Placeholder Text" w:semiHidden="1"/>
     <w:lsdException w:name="No Spacing" w:uiPriority="1" w:qFormat="1"/>
     <w:lsdException w:name="Light Shading" w:uiPriority="60"/>

</xml_diff>

<commit_message>
arrival event explanation bitti
</commit_message>
<xml_diff>
--- a/Aral Açıkalın Project 4 Report.docx
+++ b/Aral Açıkalın Project 4 Report.docx
@@ -2891,12 +2891,1640 @@
         <w:t xml:space="preserve"> here) </w:t>
       </w:r>
     </w:p>
+    <w:p>
+      <w:pPr>
+        <w:shd w:val="clear" w:color="auto" w:fill="1E1E1E"/>
+        <w:spacing w:after="0" w:line="285" w:lineRule="atLeast"/>
+        <w:rPr>
+          <w:rFonts w:ascii="Consolas" w:eastAsia="Times New Roman" w:hAnsi="Consolas" w:cs="Times New Roman"/>
+          <w:color w:val="D4D4D4"/>
+          <w:sz w:val="21"/>
+          <w:szCs w:val="21"/>
+        </w:rPr>
+      </w:pPr>
+      <w:r>
+        <w:rPr>
+          <w:rFonts w:ascii="Consolas" w:eastAsia="Times New Roman" w:hAnsi="Consolas" w:cs="Times New Roman"/>
+          <w:color w:val="C586C0"/>
+          <w:sz w:val="21"/>
+          <w:szCs w:val="21"/>
+        </w:rPr>
+        <w:t>else</w:t>
+      </w:r>
+      <w:r>
+        <w:rPr>
+          <w:rFonts w:ascii="Consolas" w:eastAsia="Times New Roman" w:hAnsi="Consolas" w:cs="Times New Roman"/>
+          <w:color w:val="D4D4D4"/>
+          <w:sz w:val="21"/>
+          <w:szCs w:val="21"/>
+        </w:rPr>
+        <w:t>:</w:t>
+      </w:r>
+    </w:p>
+    <w:p>
+      <w:pPr>
+        <w:shd w:val="clear" w:color="auto" w:fill="1E1E1E"/>
+        <w:spacing w:after="0" w:line="285" w:lineRule="atLeast"/>
+        <w:rPr>
+          <w:rFonts w:ascii="Consolas" w:eastAsia="Times New Roman" w:hAnsi="Consolas" w:cs="Times New Roman"/>
+          <w:color w:val="D4D4D4"/>
+          <w:sz w:val="21"/>
+          <w:szCs w:val="21"/>
+        </w:rPr>
+      </w:pPr>
+      <w:r>
+        <w:rPr>
+          <w:rFonts w:ascii="Consolas" w:eastAsia="Times New Roman" w:hAnsi="Consolas" w:cs="Times New Roman"/>
+          <w:color w:val="D4D4D4"/>
+          <w:sz w:val="21"/>
+          <w:szCs w:val="21"/>
+        </w:rPr>
+        <w:t> </w:t>
+      </w:r>
+      <w:r>
+        <w:rPr>
+          <w:rFonts w:ascii="Consolas" w:eastAsia="Times New Roman" w:hAnsi="Consolas" w:cs="Times New Roman"/>
+          <w:color w:val="6A9955"/>
+          <w:sz w:val="21"/>
+          <w:szCs w:val="21"/>
+        </w:rPr>
+        <w:t>#if capacity argument is 0 then there is no capacity in the simulation</w:t>
+      </w:r>
+    </w:p>
+    <w:p>
+      <w:pPr>
+        <w:shd w:val="clear" w:color="auto" w:fill="1E1E1E"/>
+        <w:spacing w:after="0" w:line="285" w:lineRule="atLeast"/>
+        <w:rPr>
+          <w:rFonts w:ascii="Consolas" w:eastAsia="Times New Roman" w:hAnsi="Consolas" w:cs="Times New Roman"/>
+          <w:color w:val="D4D4D4"/>
+          <w:sz w:val="21"/>
+          <w:szCs w:val="21"/>
+        </w:rPr>
+      </w:pPr>
+      <w:r>
+        <w:rPr>
+          <w:rFonts w:ascii="Consolas" w:eastAsia="Times New Roman" w:hAnsi="Consolas" w:cs="Times New Roman"/>
+          <w:color w:val="D4D4D4"/>
+          <w:sz w:val="21"/>
+          <w:szCs w:val="21"/>
+        </w:rPr>
+        <w:t>     </w:t>
+      </w:r>
+      <w:r>
+        <w:rPr>
+          <w:rFonts w:ascii="Consolas" w:eastAsia="Times New Roman" w:hAnsi="Consolas" w:cs="Times New Roman"/>
+          <w:color w:val="C586C0"/>
+          <w:sz w:val="21"/>
+          <w:szCs w:val="21"/>
+        </w:rPr>
+        <w:t>if</w:t>
+      </w:r>
+      <w:r>
+        <w:rPr>
+          <w:rFonts w:ascii="Consolas" w:eastAsia="Times New Roman" w:hAnsi="Consolas" w:cs="Times New Roman"/>
+          <w:color w:val="D4D4D4"/>
+          <w:sz w:val="21"/>
+          <w:szCs w:val="21"/>
+        </w:rPr>
+        <w:t>(</w:t>
+      </w:r>
+      <w:proofErr w:type="gramStart"/>
+      <w:r>
+        <w:rPr>
+          <w:rFonts w:ascii="Consolas" w:eastAsia="Times New Roman" w:hAnsi="Consolas" w:cs="Times New Roman"/>
+          <w:color w:val="D4D4D4"/>
+          <w:sz w:val="21"/>
+          <w:szCs w:val="21"/>
+        </w:rPr>
+        <w:t>capacity!=</w:t>
+      </w:r>
+      <w:proofErr w:type="gramEnd"/>
+      <w:r>
+        <w:rPr>
+          <w:rFonts w:ascii="Consolas" w:eastAsia="Times New Roman" w:hAnsi="Consolas" w:cs="Times New Roman"/>
+          <w:color w:val="B5CEA8"/>
+          <w:sz w:val="21"/>
+          <w:szCs w:val="21"/>
+        </w:rPr>
+        <w:t>0</w:t>
+      </w:r>
+      <w:r>
+        <w:rPr>
+          <w:rFonts w:ascii="Consolas" w:eastAsia="Times New Roman" w:hAnsi="Consolas" w:cs="Times New Roman"/>
+          <w:color w:val="D4D4D4"/>
+          <w:sz w:val="21"/>
+          <w:szCs w:val="21"/>
+        </w:rPr>
+        <w:t>):</w:t>
+      </w:r>
+    </w:p>
+    <w:p>
+      <w:pPr>
+        <w:shd w:val="clear" w:color="auto" w:fill="1E1E1E"/>
+        <w:spacing w:after="0" w:line="285" w:lineRule="atLeast"/>
+        <w:rPr>
+          <w:rFonts w:ascii="Consolas" w:eastAsia="Times New Roman" w:hAnsi="Consolas" w:cs="Times New Roman"/>
+          <w:color w:val="D4D4D4"/>
+          <w:sz w:val="21"/>
+          <w:szCs w:val="21"/>
+        </w:rPr>
+      </w:pPr>
+      <w:r>
+        <w:rPr>
+          <w:rFonts w:ascii="Consolas" w:eastAsia="Times New Roman" w:hAnsi="Consolas" w:cs="Times New Roman"/>
+          <w:color w:val="D4D4D4"/>
+          <w:sz w:val="21"/>
+          <w:szCs w:val="21"/>
+        </w:rPr>
+        <w:t>           </w:t>
+      </w:r>
+      <w:r>
+        <w:rPr>
+          <w:rFonts w:ascii="Consolas" w:eastAsia="Times New Roman" w:hAnsi="Consolas" w:cs="Times New Roman"/>
+          <w:color w:val="6A9955"/>
+          <w:sz w:val="21"/>
+          <w:szCs w:val="21"/>
+        </w:rPr>
+        <w:t>#checks if arrival is over capacity</w:t>
+      </w:r>
+    </w:p>
+    <w:p>
+      <w:pPr>
+        <w:shd w:val="clear" w:color="auto" w:fill="1E1E1E"/>
+        <w:spacing w:after="0" w:line="285" w:lineRule="atLeast"/>
+        <w:rPr>
+          <w:rFonts w:ascii="Consolas" w:eastAsia="Times New Roman" w:hAnsi="Consolas" w:cs="Times New Roman"/>
+          <w:color w:val="D4D4D4"/>
+          <w:sz w:val="21"/>
+          <w:szCs w:val="21"/>
+        </w:rPr>
+      </w:pPr>
+      <w:r>
+        <w:rPr>
+          <w:rFonts w:ascii="Consolas" w:eastAsia="Times New Roman" w:hAnsi="Consolas" w:cs="Times New Roman"/>
+          <w:color w:val="D4D4D4"/>
+          <w:sz w:val="21"/>
+          <w:szCs w:val="21"/>
+        </w:rPr>
+        <w:t>              </w:t>
+      </w:r>
+      <w:r>
+        <w:rPr>
+          <w:rFonts w:ascii="Consolas" w:eastAsia="Times New Roman" w:hAnsi="Consolas" w:cs="Times New Roman"/>
+          <w:color w:val="C586C0"/>
+          <w:sz w:val="21"/>
+          <w:szCs w:val="21"/>
+        </w:rPr>
+        <w:t>if</w:t>
+      </w:r>
+      <w:r>
+        <w:rPr>
+          <w:rFonts w:ascii="Consolas" w:eastAsia="Times New Roman" w:hAnsi="Consolas" w:cs="Times New Roman"/>
+          <w:color w:val="D4D4D4"/>
+          <w:sz w:val="21"/>
+          <w:szCs w:val="21"/>
+        </w:rPr>
+        <w:t>(capacity&gt;customersinQue+</w:t>
+      </w:r>
+      <w:r>
+        <w:rPr>
+          <w:rFonts w:ascii="Consolas" w:eastAsia="Times New Roman" w:hAnsi="Consolas" w:cs="Times New Roman"/>
+          <w:color w:val="B5CEA8"/>
+          <w:sz w:val="21"/>
+          <w:szCs w:val="21"/>
+        </w:rPr>
+        <w:t>1</w:t>
+      </w:r>
+      <w:r>
+        <w:rPr>
+          <w:rFonts w:ascii="Consolas" w:eastAsia="Times New Roman" w:hAnsi="Consolas" w:cs="Times New Roman"/>
+          <w:color w:val="D4D4D4"/>
+          <w:sz w:val="21"/>
+          <w:szCs w:val="21"/>
+        </w:rPr>
+        <w:t>):</w:t>
+      </w:r>
+    </w:p>
+    <w:p>
+      <w:r>
+        <w:t xml:space="preserve">if ATM is already serving some </w:t>
+      </w:r>
+      <w:proofErr w:type="gramStart"/>
+      <w:r>
+        <w:t>one</w:t>
+      </w:r>
+      <w:proofErr w:type="gramEnd"/>
+      <w:r>
+        <w:t xml:space="preserve"> we check if we have a capacity (0 means no capacity) then if we have a capacity we check if we are over our capacity.</w:t>
+      </w:r>
+    </w:p>
     <w:p/>
-    <w:p>
-      <w:r>
-        <w:t>//arrival event code explanation</w:t>
-      </w:r>
-    </w:p>
+    <w:p/>
+    <w:p/>
+    <w:p/>
+    <w:p/>
+    <w:p>
+      <w:pPr>
+        <w:shd w:val="clear" w:color="auto" w:fill="1E1E1E"/>
+        <w:spacing w:after="0" w:line="285" w:lineRule="atLeast"/>
+        <w:rPr>
+          <w:rFonts w:ascii="Consolas" w:eastAsia="Times New Roman" w:hAnsi="Consolas" w:cs="Times New Roman"/>
+          <w:color w:val="D4D4D4"/>
+          <w:sz w:val="21"/>
+          <w:szCs w:val="21"/>
+        </w:rPr>
+      </w:pPr>
+      <w:r>
+        <w:rPr>
+          <w:rFonts w:ascii="Consolas" w:eastAsia="Times New Roman" w:hAnsi="Consolas" w:cs="Times New Roman"/>
+          <w:color w:val="D4D4D4"/>
+          <w:sz w:val="21"/>
+          <w:szCs w:val="21"/>
+        </w:rPr>
+        <w:lastRenderedPageBreak/>
+        <w:t> </w:t>
+      </w:r>
+      <w:proofErr w:type="spellStart"/>
+      <w:r>
+        <w:rPr>
+          <w:rFonts w:ascii="Consolas" w:eastAsia="Times New Roman" w:hAnsi="Consolas" w:cs="Times New Roman"/>
+          <w:color w:val="D4D4D4"/>
+          <w:sz w:val="21"/>
+          <w:szCs w:val="21"/>
+        </w:rPr>
+        <w:t>customerNo</w:t>
+      </w:r>
+      <w:proofErr w:type="spellEnd"/>
+      <w:r>
+        <w:rPr>
+          <w:rFonts w:ascii="Consolas" w:eastAsia="Times New Roman" w:hAnsi="Consolas" w:cs="Times New Roman"/>
+          <w:color w:val="D4D4D4"/>
+          <w:sz w:val="21"/>
+          <w:szCs w:val="21"/>
+        </w:rPr>
+        <w:t>=</w:t>
+      </w:r>
+      <w:proofErr w:type="gramStart"/>
+      <w:r>
+        <w:rPr>
+          <w:rFonts w:ascii="Consolas" w:eastAsia="Times New Roman" w:hAnsi="Consolas" w:cs="Times New Roman"/>
+          <w:color w:val="D4D4D4"/>
+          <w:sz w:val="21"/>
+          <w:szCs w:val="21"/>
+        </w:rPr>
+        <w:t>events[</w:t>
+      </w:r>
+      <w:proofErr w:type="gramEnd"/>
+      <w:r>
+        <w:rPr>
+          <w:rFonts w:ascii="Consolas" w:eastAsia="Times New Roman" w:hAnsi="Consolas" w:cs="Times New Roman"/>
+          <w:color w:val="B5CEA8"/>
+          <w:sz w:val="21"/>
+          <w:szCs w:val="21"/>
+        </w:rPr>
+        <w:t>0</w:t>
+      </w:r>
+      <w:r>
+        <w:rPr>
+          <w:rFonts w:ascii="Consolas" w:eastAsia="Times New Roman" w:hAnsi="Consolas" w:cs="Times New Roman"/>
+          <w:color w:val="D4D4D4"/>
+          <w:sz w:val="21"/>
+          <w:szCs w:val="21"/>
+        </w:rPr>
+        <w:t>][</w:t>
+      </w:r>
+      <w:r>
+        <w:rPr>
+          <w:rFonts w:ascii="Consolas" w:eastAsia="Times New Roman" w:hAnsi="Consolas" w:cs="Times New Roman"/>
+          <w:color w:val="B5CEA8"/>
+          <w:sz w:val="21"/>
+          <w:szCs w:val="21"/>
+        </w:rPr>
+        <w:t>2</w:t>
+      </w:r>
+      <w:r>
+        <w:rPr>
+          <w:rFonts w:ascii="Consolas" w:eastAsia="Times New Roman" w:hAnsi="Consolas" w:cs="Times New Roman"/>
+          <w:color w:val="D4D4D4"/>
+          <w:sz w:val="21"/>
+          <w:szCs w:val="21"/>
+        </w:rPr>
+        <w:t>]</w:t>
+      </w:r>
+    </w:p>
+    <w:p>
+      <w:pPr>
+        <w:shd w:val="clear" w:color="auto" w:fill="1E1E1E"/>
+        <w:spacing w:after="0" w:line="285" w:lineRule="atLeast"/>
+        <w:rPr>
+          <w:rFonts w:ascii="Consolas" w:eastAsia="Times New Roman" w:hAnsi="Consolas" w:cs="Times New Roman"/>
+          <w:color w:val="D4D4D4"/>
+          <w:sz w:val="21"/>
+          <w:szCs w:val="21"/>
+        </w:rPr>
+      </w:pPr>
+      <w:r>
+        <w:rPr>
+          <w:rFonts w:ascii="Consolas" w:eastAsia="Times New Roman" w:hAnsi="Consolas" w:cs="Times New Roman"/>
+          <w:color w:val="D4D4D4"/>
+          <w:sz w:val="21"/>
+          <w:szCs w:val="21"/>
+        </w:rPr>
+        <w:t> </w:t>
+      </w:r>
+      <w:proofErr w:type="spellStart"/>
+      <w:r>
+        <w:rPr>
+          <w:rFonts w:ascii="Consolas" w:eastAsia="Times New Roman" w:hAnsi="Consolas" w:cs="Times New Roman"/>
+          <w:color w:val="D4D4D4"/>
+          <w:sz w:val="21"/>
+          <w:szCs w:val="21"/>
+        </w:rPr>
+        <w:t>customersinQue</w:t>
+      </w:r>
+      <w:proofErr w:type="spellEnd"/>
+      <w:r>
+        <w:rPr>
+          <w:rFonts w:ascii="Consolas" w:eastAsia="Times New Roman" w:hAnsi="Consolas" w:cs="Times New Roman"/>
+          <w:color w:val="D4D4D4"/>
+          <w:sz w:val="21"/>
+          <w:szCs w:val="21"/>
+        </w:rPr>
+        <w:t>+=</w:t>
+      </w:r>
+      <w:r>
+        <w:rPr>
+          <w:rFonts w:ascii="Consolas" w:eastAsia="Times New Roman" w:hAnsi="Consolas" w:cs="Times New Roman"/>
+          <w:color w:val="B5CEA8"/>
+          <w:sz w:val="21"/>
+          <w:szCs w:val="21"/>
+        </w:rPr>
+        <w:t>1</w:t>
+      </w:r>
+    </w:p>
+    <w:p>
+      <w:pPr>
+        <w:shd w:val="clear" w:color="auto" w:fill="1E1E1E"/>
+        <w:spacing w:after="0" w:line="285" w:lineRule="atLeast"/>
+        <w:rPr>
+          <w:rFonts w:ascii="Consolas" w:eastAsia="Times New Roman" w:hAnsi="Consolas" w:cs="Times New Roman"/>
+          <w:color w:val="D4D4D4"/>
+          <w:sz w:val="21"/>
+          <w:szCs w:val="21"/>
+        </w:rPr>
+      </w:pPr>
+      <w:r>
+        <w:rPr>
+          <w:rFonts w:ascii="Consolas" w:eastAsia="Times New Roman" w:hAnsi="Consolas" w:cs="Times New Roman"/>
+          <w:color w:val="D4D4D4"/>
+          <w:sz w:val="21"/>
+          <w:szCs w:val="21"/>
+        </w:rPr>
+        <w:t> </w:t>
+      </w:r>
+      <w:proofErr w:type="spellStart"/>
+      <w:r>
+        <w:rPr>
+          <w:rFonts w:ascii="Consolas" w:eastAsia="Times New Roman" w:hAnsi="Consolas" w:cs="Times New Roman"/>
+          <w:color w:val="D4D4D4"/>
+          <w:sz w:val="21"/>
+          <w:szCs w:val="21"/>
+        </w:rPr>
+        <w:t>customersinSystem</w:t>
+      </w:r>
+      <w:proofErr w:type="spellEnd"/>
+      <w:r>
+        <w:rPr>
+          <w:rFonts w:ascii="Consolas" w:eastAsia="Times New Roman" w:hAnsi="Consolas" w:cs="Times New Roman"/>
+          <w:color w:val="D4D4D4"/>
+          <w:sz w:val="21"/>
+          <w:szCs w:val="21"/>
+        </w:rPr>
+        <w:t>=customersinQue+</w:t>
+      </w:r>
+      <w:r>
+        <w:rPr>
+          <w:rFonts w:ascii="Consolas" w:eastAsia="Times New Roman" w:hAnsi="Consolas" w:cs="Times New Roman"/>
+          <w:color w:val="B5CEA8"/>
+          <w:sz w:val="21"/>
+          <w:szCs w:val="21"/>
+        </w:rPr>
+        <w:t>1</w:t>
+      </w:r>
+    </w:p>
+    <w:p>
+      <w:pPr>
+        <w:shd w:val="clear" w:color="auto" w:fill="1E1E1E"/>
+        <w:spacing w:after="0" w:line="285" w:lineRule="atLeast"/>
+        <w:rPr>
+          <w:rFonts w:ascii="Consolas" w:eastAsia="Times New Roman" w:hAnsi="Consolas" w:cs="Times New Roman"/>
+          <w:color w:val="D4D4D4"/>
+          <w:sz w:val="21"/>
+          <w:szCs w:val="21"/>
+        </w:rPr>
+      </w:pPr>
+    </w:p>
+    <w:p>
+      <w:pPr>
+        <w:shd w:val="clear" w:color="auto" w:fill="1E1E1E"/>
+        <w:spacing w:after="0" w:line="285" w:lineRule="atLeast"/>
+        <w:rPr>
+          <w:rFonts w:ascii="Consolas" w:eastAsia="Times New Roman" w:hAnsi="Consolas" w:cs="Times New Roman"/>
+          <w:color w:val="D4D4D4"/>
+          <w:sz w:val="21"/>
+          <w:szCs w:val="21"/>
+        </w:rPr>
+      </w:pPr>
+      <w:r>
+        <w:rPr>
+          <w:rFonts w:ascii="Consolas" w:eastAsia="Times New Roman" w:hAnsi="Consolas" w:cs="Times New Roman"/>
+          <w:color w:val="D4D4D4"/>
+          <w:sz w:val="21"/>
+          <w:szCs w:val="21"/>
+        </w:rPr>
+        <w:t>  </w:t>
+      </w:r>
+      <w:r>
+        <w:rPr>
+          <w:rFonts w:ascii="Consolas" w:eastAsia="Times New Roman" w:hAnsi="Consolas" w:cs="Times New Roman"/>
+          <w:color w:val="6A9955"/>
+          <w:sz w:val="21"/>
+          <w:szCs w:val="21"/>
+        </w:rPr>
+        <w:t>#creating </w:t>
+      </w:r>
+      <w:proofErr w:type="gramStart"/>
+      <w:r>
+        <w:rPr>
+          <w:rFonts w:ascii="Consolas" w:eastAsia="Times New Roman" w:hAnsi="Consolas" w:cs="Times New Roman"/>
+          <w:color w:val="6A9955"/>
+          <w:sz w:val="21"/>
+          <w:szCs w:val="21"/>
+        </w:rPr>
+        <w:t>a</w:t>
+      </w:r>
+      <w:proofErr w:type="gramEnd"/>
+      <w:r>
+        <w:rPr>
+          <w:rFonts w:ascii="Consolas" w:eastAsia="Times New Roman" w:hAnsi="Consolas" w:cs="Times New Roman"/>
+          <w:color w:val="6A9955"/>
+          <w:sz w:val="21"/>
+          <w:szCs w:val="21"/>
+        </w:rPr>
+        <w:t> arrival event</w:t>
+      </w:r>
+    </w:p>
+    <w:p>
+      <w:pPr>
+        <w:shd w:val="clear" w:color="auto" w:fill="1E1E1E"/>
+        <w:spacing w:after="0" w:line="285" w:lineRule="atLeast"/>
+        <w:rPr>
+          <w:rFonts w:ascii="Consolas" w:eastAsia="Times New Roman" w:hAnsi="Consolas" w:cs="Times New Roman"/>
+          <w:color w:val="D4D4D4"/>
+          <w:sz w:val="21"/>
+          <w:szCs w:val="21"/>
+        </w:rPr>
+      </w:pPr>
+      <w:r>
+        <w:rPr>
+          <w:rFonts w:ascii="Consolas" w:eastAsia="Times New Roman" w:hAnsi="Consolas" w:cs="Times New Roman"/>
+          <w:color w:val="D4D4D4"/>
+          <w:sz w:val="21"/>
+          <w:szCs w:val="21"/>
+        </w:rPr>
+        <w:t xml:space="preserve"> </w:t>
+      </w:r>
+      <w:proofErr w:type="spellStart"/>
+      <w:r>
+        <w:rPr>
+          <w:rFonts w:ascii="Consolas" w:eastAsia="Times New Roman" w:hAnsi="Consolas" w:cs="Times New Roman"/>
+          <w:color w:val="D4D4D4"/>
+          <w:sz w:val="21"/>
+          <w:szCs w:val="21"/>
+        </w:rPr>
+        <w:t>randArrival</w:t>
+      </w:r>
+      <w:proofErr w:type="spellEnd"/>
+      <w:r>
+        <w:rPr>
+          <w:rFonts w:ascii="Consolas" w:eastAsia="Times New Roman" w:hAnsi="Consolas" w:cs="Times New Roman"/>
+          <w:color w:val="D4D4D4"/>
+          <w:sz w:val="21"/>
+          <w:szCs w:val="21"/>
+        </w:rPr>
+        <w:t>=</w:t>
+      </w:r>
+      <w:proofErr w:type="spellStart"/>
+      <w:r>
+        <w:rPr>
+          <w:rFonts w:ascii="Consolas" w:eastAsia="Times New Roman" w:hAnsi="Consolas" w:cs="Times New Roman"/>
+          <w:color w:val="D4D4D4"/>
+          <w:sz w:val="21"/>
+          <w:szCs w:val="21"/>
+        </w:rPr>
+        <w:t>randomExp</w:t>
+      </w:r>
+      <w:proofErr w:type="spellEnd"/>
+      <w:r>
+        <w:rPr>
+          <w:rFonts w:ascii="Consolas" w:eastAsia="Times New Roman" w:hAnsi="Consolas" w:cs="Times New Roman"/>
+          <w:color w:val="D4D4D4"/>
+          <w:sz w:val="21"/>
+          <w:szCs w:val="21"/>
+        </w:rPr>
+        <w:t>(</w:t>
+      </w:r>
+      <w:proofErr w:type="spellStart"/>
+      <w:r>
+        <w:rPr>
+          <w:rFonts w:ascii="Consolas" w:eastAsia="Times New Roman" w:hAnsi="Consolas" w:cs="Times New Roman"/>
+          <w:color w:val="D4D4D4"/>
+          <w:sz w:val="21"/>
+          <w:szCs w:val="21"/>
+        </w:rPr>
+        <w:t>lambd</w:t>
+      </w:r>
+      <w:proofErr w:type="spellEnd"/>
+      <w:r>
+        <w:rPr>
+          <w:rFonts w:ascii="Consolas" w:eastAsia="Times New Roman" w:hAnsi="Consolas" w:cs="Times New Roman"/>
+          <w:color w:val="D4D4D4"/>
+          <w:sz w:val="21"/>
+          <w:szCs w:val="21"/>
+        </w:rPr>
+        <w:t>)</w:t>
+      </w:r>
+    </w:p>
+    <w:p>
+      <w:pPr>
+        <w:shd w:val="clear" w:color="auto" w:fill="1E1E1E"/>
+        <w:spacing w:after="0" w:line="285" w:lineRule="atLeast"/>
+        <w:rPr>
+          <w:rFonts w:ascii="Consolas" w:eastAsia="Times New Roman" w:hAnsi="Consolas" w:cs="Times New Roman"/>
+          <w:color w:val="D4D4D4"/>
+          <w:sz w:val="21"/>
+          <w:szCs w:val="21"/>
+        </w:rPr>
+      </w:pPr>
+      <w:r>
+        <w:rPr>
+          <w:rFonts w:ascii="Consolas" w:eastAsia="Times New Roman" w:hAnsi="Consolas" w:cs="Times New Roman"/>
+          <w:color w:val="D4D4D4"/>
+          <w:sz w:val="21"/>
+          <w:szCs w:val="21"/>
+        </w:rPr>
+        <w:t> </w:t>
+      </w:r>
+      <w:proofErr w:type="gramStart"/>
+      <w:r>
+        <w:rPr>
+          <w:rFonts w:ascii="Consolas" w:eastAsia="Times New Roman" w:hAnsi="Consolas" w:cs="Times New Roman"/>
+          <w:color w:val="D4D4D4"/>
+          <w:sz w:val="21"/>
+          <w:szCs w:val="21"/>
+        </w:rPr>
+        <w:t>events.append</w:t>
+      </w:r>
+      <w:proofErr w:type="gramEnd"/>
+      <w:r>
+        <w:rPr>
+          <w:rFonts w:ascii="Consolas" w:eastAsia="Times New Roman" w:hAnsi="Consolas" w:cs="Times New Roman"/>
+          <w:color w:val="D4D4D4"/>
+          <w:sz w:val="21"/>
+          <w:szCs w:val="21"/>
+        </w:rPr>
+        <w:t>([time+randArrival,</w:t>
+      </w:r>
+      <w:r>
+        <w:rPr>
+          <w:rFonts w:ascii="Consolas" w:eastAsia="Times New Roman" w:hAnsi="Consolas" w:cs="Times New Roman"/>
+          <w:color w:val="CE9178"/>
+          <w:sz w:val="21"/>
+          <w:szCs w:val="21"/>
+        </w:rPr>
+        <w:t>"Arrival"</w:t>
+      </w:r>
+      <w:r>
+        <w:rPr>
+          <w:rFonts w:ascii="Consolas" w:eastAsia="Times New Roman" w:hAnsi="Consolas" w:cs="Times New Roman"/>
+          <w:color w:val="D4D4D4"/>
+          <w:sz w:val="21"/>
+          <w:szCs w:val="21"/>
+        </w:rPr>
+        <w:t>,customerNo+</w:t>
+      </w:r>
+      <w:r>
+        <w:rPr>
+          <w:rFonts w:ascii="Consolas" w:eastAsia="Times New Roman" w:hAnsi="Consolas" w:cs="Times New Roman"/>
+          <w:color w:val="B5CEA8"/>
+          <w:sz w:val="21"/>
+          <w:szCs w:val="21"/>
+        </w:rPr>
+        <w:t>1</w:t>
+      </w:r>
+      <w:r>
+        <w:rPr>
+          <w:rFonts w:ascii="Consolas" w:eastAsia="Times New Roman" w:hAnsi="Consolas" w:cs="Times New Roman"/>
+          <w:color w:val="D4D4D4"/>
+          <w:sz w:val="21"/>
+          <w:szCs w:val="21"/>
+        </w:rPr>
+        <w:t>])</w:t>
+      </w:r>
+    </w:p>
+    <w:p>
+      <w:pPr>
+        <w:shd w:val="clear" w:color="auto" w:fill="1E1E1E"/>
+        <w:spacing w:after="0" w:line="285" w:lineRule="atLeast"/>
+        <w:rPr>
+          <w:rFonts w:ascii="Consolas" w:eastAsia="Times New Roman" w:hAnsi="Consolas" w:cs="Times New Roman"/>
+          <w:color w:val="D4D4D4"/>
+          <w:sz w:val="21"/>
+          <w:szCs w:val="21"/>
+        </w:rPr>
+      </w:pPr>
+    </w:p>
+    <w:p>
+      <w:pPr>
+        <w:shd w:val="clear" w:color="auto" w:fill="1E1E1E"/>
+        <w:spacing w:after="0" w:line="285" w:lineRule="atLeast"/>
+        <w:rPr>
+          <w:rFonts w:ascii="Consolas" w:eastAsia="Times New Roman" w:hAnsi="Consolas" w:cs="Times New Roman"/>
+          <w:color w:val="D4D4D4"/>
+          <w:sz w:val="21"/>
+          <w:szCs w:val="21"/>
+        </w:rPr>
+      </w:pPr>
+      <w:r>
+        <w:rPr>
+          <w:rFonts w:ascii="Consolas" w:eastAsia="Times New Roman" w:hAnsi="Consolas" w:cs="Times New Roman"/>
+          <w:color w:val="D4D4D4"/>
+          <w:sz w:val="21"/>
+          <w:szCs w:val="21"/>
+        </w:rPr>
+        <w:t> </w:t>
+      </w:r>
+      <w:proofErr w:type="gramStart"/>
+      <w:r>
+        <w:rPr>
+          <w:rFonts w:ascii="Consolas" w:eastAsia="Times New Roman" w:hAnsi="Consolas" w:cs="Times New Roman"/>
+          <w:color w:val="D4D4D4"/>
+          <w:sz w:val="21"/>
+          <w:szCs w:val="21"/>
+        </w:rPr>
+        <w:t>customers.append</w:t>
+      </w:r>
+      <w:proofErr w:type="gramEnd"/>
+      <w:r>
+        <w:rPr>
+          <w:rFonts w:ascii="Consolas" w:eastAsia="Times New Roman" w:hAnsi="Consolas" w:cs="Times New Roman"/>
+          <w:color w:val="D4D4D4"/>
+          <w:sz w:val="21"/>
+          <w:szCs w:val="21"/>
+        </w:rPr>
+        <w:t>([customerNo+</w:t>
+      </w:r>
+      <w:r>
+        <w:rPr>
+          <w:rFonts w:ascii="Consolas" w:eastAsia="Times New Roman" w:hAnsi="Consolas" w:cs="Times New Roman"/>
+          <w:color w:val="B5CEA8"/>
+          <w:sz w:val="21"/>
+          <w:szCs w:val="21"/>
+        </w:rPr>
+        <w:t>1</w:t>
+      </w:r>
+      <w:r>
+        <w:rPr>
+          <w:rFonts w:ascii="Consolas" w:eastAsia="Times New Roman" w:hAnsi="Consolas" w:cs="Times New Roman"/>
+          <w:color w:val="D4D4D4"/>
+          <w:sz w:val="21"/>
+          <w:szCs w:val="21"/>
+        </w:rPr>
+        <w:t>,time+randArrival,</w:t>
+      </w:r>
+      <w:r>
+        <w:rPr>
+          <w:rFonts w:ascii="Consolas" w:eastAsia="Times New Roman" w:hAnsi="Consolas" w:cs="Times New Roman"/>
+          <w:color w:val="569CD6"/>
+          <w:sz w:val="21"/>
+          <w:szCs w:val="21"/>
+        </w:rPr>
+        <w:t>None</w:t>
+      </w:r>
+      <w:r>
+        <w:rPr>
+          <w:rFonts w:ascii="Consolas" w:eastAsia="Times New Roman" w:hAnsi="Consolas" w:cs="Times New Roman"/>
+          <w:color w:val="D4D4D4"/>
+          <w:sz w:val="21"/>
+          <w:szCs w:val="21"/>
+        </w:rPr>
+        <w:t>,</w:t>
+      </w:r>
+      <w:r>
+        <w:rPr>
+          <w:rFonts w:ascii="Consolas" w:eastAsia="Times New Roman" w:hAnsi="Consolas" w:cs="Times New Roman"/>
+          <w:color w:val="569CD6"/>
+          <w:sz w:val="21"/>
+          <w:szCs w:val="21"/>
+        </w:rPr>
+        <w:t>None</w:t>
+      </w:r>
+      <w:r>
+        <w:rPr>
+          <w:rFonts w:ascii="Consolas" w:eastAsia="Times New Roman" w:hAnsi="Consolas" w:cs="Times New Roman"/>
+          <w:color w:val="D4D4D4"/>
+          <w:sz w:val="21"/>
+          <w:szCs w:val="21"/>
+        </w:rPr>
+        <w:t>,</w:t>
+      </w:r>
+      <w:r>
+        <w:rPr>
+          <w:rFonts w:ascii="Consolas" w:eastAsia="Times New Roman" w:hAnsi="Consolas" w:cs="Times New Roman"/>
+          <w:color w:val="569CD6"/>
+          <w:sz w:val="21"/>
+          <w:szCs w:val="21"/>
+        </w:rPr>
+        <w:t>None</w:t>
+      </w:r>
+      <w:r>
+        <w:rPr>
+          <w:rFonts w:ascii="Consolas" w:eastAsia="Times New Roman" w:hAnsi="Consolas" w:cs="Times New Roman"/>
+          <w:color w:val="D4D4D4"/>
+          <w:sz w:val="21"/>
+          <w:szCs w:val="21"/>
+        </w:rPr>
+        <w:t>])</w:t>
+      </w:r>
+    </w:p>
+    <w:p>
+      <w:pPr>
+        <w:shd w:val="clear" w:color="auto" w:fill="1E1E1E"/>
+        <w:spacing w:after="0" w:line="285" w:lineRule="atLeast"/>
+        <w:rPr>
+          <w:rFonts w:ascii="Consolas" w:eastAsia="Times New Roman" w:hAnsi="Consolas" w:cs="Times New Roman"/>
+          <w:color w:val="D4D4D4"/>
+          <w:sz w:val="21"/>
+          <w:szCs w:val="21"/>
+        </w:rPr>
+      </w:pPr>
+    </w:p>
+    <w:p>
+      <w:pPr>
+        <w:shd w:val="clear" w:color="auto" w:fill="1E1E1E"/>
+        <w:spacing w:after="0" w:line="285" w:lineRule="atLeast"/>
+        <w:rPr>
+          <w:rFonts w:ascii="Consolas" w:eastAsia="Times New Roman" w:hAnsi="Consolas" w:cs="Times New Roman"/>
+          <w:color w:val="D4D4D4"/>
+          <w:sz w:val="21"/>
+          <w:szCs w:val="21"/>
+        </w:rPr>
+      </w:pPr>
+      <w:r>
+        <w:rPr>
+          <w:rFonts w:ascii="Consolas" w:eastAsia="Times New Roman" w:hAnsi="Consolas" w:cs="Times New Roman"/>
+          <w:color w:val="D4D4D4"/>
+          <w:sz w:val="21"/>
+          <w:szCs w:val="21"/>
+        </w:rPr>
+        <w:t> </w:t>
+      </w:r>
+      <w:r>
+        <w:rPr>
+          <w:rFonts w:ascii="Consolas" w:eastAsia="Times New Roman" w:hAnsi="Consolas" w:cs="Times New Roman"/>
+          <w:color w:val="6A9955"/>
+          <w:sz w:val="21"/>
+          <w:szCs w:val="21"/>
+        </w:rPr>
+        <w:t>#pop the event that currently handled</w:t>
+      </w:r>
+    </w:p>
+    <w:p>
+      <w:pPr>
+        <w:shd w:val="clear" w:color="auto" w:fill="1E1E1E"/>
+        <w:spacing w:after="0" w:line="285" w:lineRule="atLeast"/>
+        <w:rPr>
+          <w:rFonts w:ascii="Consolas" w:eastAsia="Times New Roman" w:hAnsi="Consolas" w:cs="Times New Roman"/>
+          <w:color w:val="D4D4D4"/>
+          <w:sz w:val="21"/>
+          <w:szCs w:val="21"/>
+        </w:rPr>
+      </w:pPr>
+      <w:r>
+        <w:rPr>
+          <w:rFonts w:ascii="Consolas" w:eastAsia="Times New Roman" w:hAnsi="Consolas" w:cs="Times New Roman"/>
+          <w:color w:val="D4D4D4"/>
+          <w:sz w:val="21"/>
+          <w:szCs w:val="21"/>
+        </w:rPr>
+        <w:t> </w:t>
+      </w:r>
+      <w:proofErr w:type="spellStart"/>
+      <w:proofErr w:type="gramStart"/>
+      <w:r>
+        <w:rPr>
+          <w:rFonts w:ascii="Consolas" w:eastAsia="Times New Roman" w:hAnsi="Consolas" w:cs="Times New Roman"/>
+          <w:color w:val="D4D4D4"/>
+          <w:sz w:val="21"/>
+          <w:szCs w:val="21"/>
+        </w:rPr>
+        <w:t>events.pop</w:t>
+      </w:r>
+      <w:proofErr w:type="spellEnd"/>
+      <w:r>
+        <w:rPr>
+          <w:rFonts w:ascii="Consolas" w:eastAsia="Times New Roman" w:hAnsi="Consolas" w:cs="Times New Roman"/>
+          <w:color w:val="D4D4D4"/>
+          <w:sz w:val="21"/>
+          <w:szCs w:val="21"/>
+        </w:rPr>
+        <w:t>(</w:t>
+      </w:r>
+      <w:proofErr w:type="gramEnd"/>
+      <w:r>
+        <w:rPr>
+          <w:rFonts w:ascii="Consolas" w:eastAsia="Times New Roman" w:hAnsi="Consolas" w:cs="Times New Roman"/>
+          <w:color w:val="B5CEA8"/>
+          <w:sz w:val="21"/>
+          <w:szCs w:val="21"/>
+        </w:rPr>
+        <w:t>0</w:t>
+      </w:r>
+      <w:r>
+        <w:rPr>
+          <w:rFonts w:ascii="Consolas" w:eastAsia="Times New Roman" w:hAnsi="Consolas" w:cs="Times New Roman"/>
+          <w:color w:val="D4D4D4"/>
+          <w:sz w:val="21"/>
+          <w:szCs w:val="21"/>
+        </w:rPr>
+        <w:t>)</w:t>
+      </w:r>
+    </w:p>
+    <w:p>
+      <w:r>
+        <w:t xml:space="preserve"> if we are not over </w:t>
+      </w:r>
+      <w:proofErr w:type="gramStart"/>
+      <w:r>
+        <w:t>capacity</w:t>
+      </w:r>
+      <w:proofErr w:type="gramEnd"/>
+      <w:r>
+        <w:t xml:space="preserve"> we increase </w:t>
+      </w:r>
+      <w:proofErr w:type="spellStart"/>
+      <w:r>
+        <w:t>custermers</w:t>
+      </w:r>
+      <w:proofErr w:type="spellEnd"/>
+      <w:r>
+        <w:t xml:space="preserve"> in queue by one and create a new arrival event and store the new customer information (partially)</w:t>
+      </w:r>
+    </w:p>
+    <w:p>
+      <w:pPr>
+        <w:shd w:val="clear" w:color="auto" w:fill="1E1E1E"/>
+        <w:spacing w:after="0" w:line="285" w:lineRule="atLeast"/>
+        <w:rPr>
+          <w:rFonts w:ascii="Consolas" w:eastAsia="Times New Roman" w:hAnsi="Consolas" w:cs="Times New Roman"/>
+          <w:color w:val="D4D4D4"/>
+          <w:sz w:val="21"/>
+          <w:szCs w:val="21"/>
+        </w:rPr>
+      </w:pPr>
+      <w:r>
+        <w:rPr>
+          <w:rFonts w:ascii="Consolas" w:eastAsia="Times New Roman" w:hAnsi="Consolas" w:cs="Times New Roman"/>
+          <w:color w:val="C586C0"/>
+          <w:sz w:val="21"/>
+          <w:szCs w:val="21"/>
+        </w:rPr>
+        <w:t>else</w:t>
+      </w:r>
+      <w:r>
+        <w:rPr>
+          <w:rFonts w:ascii="Consolas" w:eastAsia="Times New Roman" w:hAnsi="Consolas" w:cs="Times New Roman"/>
+          <w:color w:val="D4D4D4"/>
+          <w:sz w:val="21"/>
+          <w:szCs w:val="21"/>
+        </w:rPr>
+        <w:t>:</w:t>
+      </w:r>
+    </w:p>
+    <w:p>
+      <w:pPr>
+        <w:shd w:val="clear" w:color="auto" w:fill="1E1E1E"/>
+        <w:spacing w:after="0" w:line="285" w:lineRule="atLeast"/>
+        <w:rPr>
+          <w:rFonts w:ascii="Consolas" w:eastAsia="Times New Roman" w:hAnsi="Consolas" w:cs="Times New Roman"/>
+          <w:color w:val="D4D4D4"/>
+          <w:sz w:val="21"/>
+          <w:szCs w:val="21"/>
+        </w:rPr>
+      </w:pPr>
+      <w:r>
+        <w:rPr>
+          <w:rFonts w:ascii="Consolas" w:eastAsia="Times New Roman" w:hAnsi="Consolas" w:cs="Times New Roman"/>
+          <w:color w:val="D4D4D4"/>
+          <w:sz w:val="21"/>
+          <w:szCs w:val="21"/>
+        </w:rPr>
+        <w:t xml:space="preserve">  </w:t>
+      </w:r>
+      <w:r>
+        <w:rPr>
+          <w:rFonts w:ascii="Consolas" w:eastAsia="Times New Roman" w:hAnsi="Consolas" w:cs="Times New Roman"/>
+          <w:color w:val="D4D4D4"/>
+          <w:sz w:val="21"/>
+          <w:szCs w:val="21"/>
+        </w:rPr>
+        <w:t> </w:t>
+      </w:r>
+      <w:proofErr w:type="spellStart"/>
+      <w:r>
+        <w:rPr>
+          <w:rFonts w:ascii="Consolas" w:eastAsia="Times New Roman" w:hAnsi="Consolas" w:cs="Times New Roman"/>
+          <w:color w:val="D4D4D4"/>
+          <w:sz w:val="21"/>
+          <w:szCs w:val="21"/>
+        </w:rPr>
+        <w:t>customerNo</w:t>
+      </w:r>
+      <w:proofErr w:type="spellEnd"/>
+      <w:r>
+        <w:rPr>
+          <w:rFonts w:ascii="Consolas" w:eastAsia="Times New Roman" w:hAnsi="Consolas" w:cs="Times New Roman"/>
+          <w:color w:val="D4D4D4"/>
+          <w:sz w:val="21"/>
+          <w:szCs w:val="21"/>
+        </w:rPr>
+        <w:t>=</w:t>
+      </w:r>
+      <w:proofErr w:type="gramStart"/>
+      <w:r>
+        <w:rPr>
+          <w:rFonts w:ascii="Consolas" w:eastAsia="Times New Roman" w:hAnsi="Consolas" w:cs="Times New Roman"/>
+          <w:color w:val="D4D4D4"/>
+          <w:sz w:val="21"/>
+          <w:szCs w:val="21"/>
+        </w:rPr>
+        <w:t>events[</w:t>
+      </w:r>
+      <w:proofErr w:type="gramEnd"/>
+      <w:r>
+        <w:rPr>
+          <w:rFonts w:ascii="Consolas" w:eastAsia="Times New Roman" w:hAnsi="Consolas" w:cs="Times New Roman"/>
+          <w:color w:val="B5CEA8"/>
+          <w:sz w:val="21"/>
+          <w:szCs w:val="21"/>
+        </w:rPr>
+        <w:t>0</w:t>
+      </w:r>
+      <w:r>
+        <w:rPr>
+          <w:rFonts w:ascii="Consolas" w:eastAsia="Times New Roman" w:hAnsi="Consolas" w:cs="Times New Roman"/>
+          <w:color w:val="D4D4D4"/>
+          <w:sz w:val="21"/>
+          <w:szCs w:val="21"/>
+        </w:rPr>
+        <w:t>][</w:t>
+      </w:r>
+      <w:r>
+        <w:rPr>
+          <w:rFonts w:ascii="Consolas" w:eastAsia="Times New Roman" w:hAnsi="Consolas" w:cs="Times New Roman"/>
+          <w:color w:val="B5CEA8"/>
+          <w:sz w:val="21"/>
+          <w:szCs w:val="21"/>
+        </w:rPr>
+        <w:t>2</w:t>
+      </w:r>
+      <w:r>
+        <w:rPr>
+          <w:rFonts w:ascii="Consolas" w:eastAsia="Times New Roman" w:hAnsi="Consolas" w:cs="Times New Roman"/>
+          <w:color w:val="D4D4D4"/>
+          <w:sz w:val="21"/>
+          <w:szCs w:val="21"/>
+        </w:rPr>
+        <w:t>]</w:t>
+      </w:r>
+    </w:p>
+    <w:p>
+      <w:pPr>
+        <w:shd w:val="clear" w:color="auto" w:fill="1E1E1E"/>
+        <w:spacing w:after="0" w:line="285" w:lineRule="atLeast"/>
+        <w:rPr>
+          <w:rFonts w:ascii="Consolas" w:eastAsia="Times New Roman" w:hAnsi="Consolas" w:cs="Times New Roman"/>
+          <w:color w:val="D4D4D4"/>
+          <w:sz w:val="21"/>
+          <w:szCs w:val="21"/>
+        </w:rPr>
+      </w:pPr>
+      <w:r>
+        <w:rPr>
+          <w:rFonts w:ascii="Consolas" w:eastAsia="Times New Roman" w:hAnsi="Consolas" w:cs="Times New Roman"/>
+          <w:color w:val="D4D4D4"/>
+          <w:sz w:val="21"/>
+          <w:szCs w:val="21"/>
+        </w:rPr>
+        <w:t>   </w:t>
+      </w:r>
+      <w:proofErr w:type="spellStart"/>
+      <w:r>
+        <w:rPr>
+          <w:rFonts w:ascii="Consolas" w:eastAsia="Times New Roman" w:hAnsi="Consolas" w:cs="Times New Roman"/>
+          <w:color w:val="D4D4D4"/>
+          <w:sz w:val="21"/>
+          <w:szCs w:val="21"/>
+        </w:rPr>
+        <w:t>customersinSystem</w:t>
+      </w:r>
+      <w:proofErr w:type="spellEnd"/>
+      <w:r>
+        <w:rPr>
+          <w:rFonts w:ascii="Consolas" w:eastAsia="Times New Roman" w:hAnsi="Consolas" w:cs="Times New Roman"/>
+          <w:color w:val="D4D4D4"/>
+          <w:sz w:val="21"/>
+          <w:szCs w:val="21"/>
+        </w:rPr>
+        <w:t>=customersinQue+</w:t>
+      </w:r>
+      <w:r>
+        <w:rPr>
+          <w:rFonts w:ascii="Consolas" w:eastAsia="Times New Roman" w:hAnsi="Consolas" w:cs="Times New Roman"/>
+          <w:color w:val="B5CEA8"/>
+          <w:sz w:val="21"/>
+          <w:szCs w:val="21"/>
+        </w:rPr>
+        <w:t>1</w:t>
+      </w:r>
+    </w:p>
+    <w:p>
+      <w:pPr>
+        <w:shd w:val="clear" w:color="auto" w:fill="1E1E1E"/>
+        <w:spacing w:after="0" w:line="285" w:lineRule="atLeast"/>
+        <w:rPr>
+          <w:rFonts w:ascii="Consolas" w:eastAsia="Times New Roman" w:hAnsi="Consolas" w:cs="Times New Roman"/>
+          <w:color w:val="D4D4D4"/>
+          <w:sz w:val="21"/>
+          <w:szCs w:val="21"/>
+        </w:rPr>
+      </w:pPr>
+      <w:r>
+        <w:rPr>
+          <w:rFonts w:ascii="Consolas" w:eastAsia="Times New Roman" w:hAnsi="Consolas" w:cs="Times New Roman"/>
+          <w:color w:val="D4D4D4"/>
+          <w:sz w:val="21"/>
+          <w:szCs w:val="21"/>
+        </w:rPr>
+        <w:t xml:space="preserve"> </w:t>
+      </w:r>
+      <w:r>
+        <w:rPr>
+          <w:rFonts w:ascii="Consolas" w:eastAsia="Times New Roman" w:hAnsi="Consolas" w:cs="Times New Roman"/>
+          <w:color w:val="D4D4D4"/>
+          <w:sz w:val="21"/>
+          <w:szCs w:val="21"/>
+        </w:rPr>
+        <w:t>  </w:t>
+      </w:r>
+      <w:proofErr w:type="spellStart"/>
+      <w:r>
+        <w:rPr>
+          <w:rFonts w:ascii="Consolas" w:eastAsia="Times New Roman" w:hAnsi="Consolas" w:cs="Times New Roman"/>
+          <w:color w:val="D4D4D4"/>
+          <w:sz w:val="21"/>
+          <w:szCs w:val="21"/>
+        </w:rPr>
+        <w:t>customerLeft</w:t>
+      </w:r>
+      <w:proofErr w:type="spellEnd"/>
+      <w:r>
+        <w:rPr>
+          <w:rFonts w:ascii="Consolas" w:eastAsia="Times New Roman" w:hAnsi="Consolas" w:cs="Times New Roman"/>
+          <w:color w:val="D4D4D4"/>
+          <w:sz w:val="21"/>
+          <w:szCs w:val="21"/>
+        </w:rPr>
+        <w:t>+=</w:t>
+      </w:r>
+      <w:r>
+        <w:rPr>
+          <w:rFonts w:ascii="Consolas" w:eastAsia="Times New Roman" w:hAnsi="Consolas" w:cs="Times New Roman"/>
+          <w:color w:val="B5CEA8"/>
+          <w:sz w:val="21"/>
+          <w:szCs w:val="21"/>
+        </w:rPr>
+        <w:t>1</w:t>
+      </w:r>
+    </w:p>
+    <w:p>
+      <w:pPr>
+        <w:shd w:val="clear" w:color="auto" w:fill="1E1E1E"/>
+        <w:spacing w:after="0" w:line="285" w:lineRule="atLeast"/>
+        <w:rPr>
+          <w:rFonts w:ascii="Consolas" w:eastAsia="Times New Roman" w:hAnsi="Consolas" w:cs="Times New Roman"/>
+          <w:color w:val="D4D4D4"/>
+          <w:sz w:val="21"/>
+          <w:szCs w:val="21"/>
+        </w:rPr>
+      </w:pPr>
+    </w:p>
+    <w:p>
+      <w:pPr>
+        <w:shd w:val="clear" w:color="auto" w:fill="1E1E1E"/>
+        <w:spacing w:after="0" w:line="285" w:lineRule="atLeast"/>
+        <w:rPr>
+          <w:rFonts w:ascii="Consolas" w:eastAsia="Times New Roman" w:hAnsi="Consolas" w:cs="Times New Roman"/>
+          <w:color w:val="D4D4D4"/>
+          <w:sz w:val="21"/>
+          <w:szCs w:val="21"/>
+        </w:rPr>
+      </w:pPr>
+      <w:r>
+        <w:rPr>
+          <w:rFonts w:ascii="Consolas" w:eastAsia="Times New Roman" w:hAnsi="Consolas" w:cs="Times New Roman"/>
+          <w:color w:val="D4D4D4"/>
+          <w:sz w:val="21"/>
+          <w:szCs w:val="21"/>
+        </w:rPr>
+        <w:t>   </w:t>
+      </w:r>
+      <w:proofErr w:type="spellStart"/>
+      <w:r>
+        <w:rPr>
+          <w:rFonts w:ascii="Consolas" w:eastAsia="Times New Roman" w:hAnsi="Consolas" w:cs="Times New Roman"/>
+          <w:color w:val="D4D4D4"/>
+          <w:sz w:val="21"/>
+          <w:szCs w:val="21"/>
+        </w:rPr>
+        <w:t>customers.pop</w:t>
+      </w:r>
+      <w:proofErr w:type="spellEnd"/>
+      <w:r>
+        <w:rPr>
+          <w:rFonts w:ascii="Consolas" w:eastAsia="Times New Roman" w:hAnsi="Consolas" w:cs="Times New Roman"/>
+          <w:color w:val="D4D4D4"/>
+          <w:sz w:val="21"/>
+          <w:szCs w:val="21"/>
+        </w:rPr>
+        <w:t>(</w:t>
+      </w:r>
+      <w:proofErr w:type="spellStart"/>
+      <w:r>
+        <w:rPr>
+          <w:rFonts w:ascii="Consolas" w:eastAsia="Times New Roman" w:hAnsi="Consolas" w:cs="Times New Roman"/>
+          <w:color w:val="D4D4D4"/>
+          <w:sz w:val="21"/>
+          <w:szCs w:val="21"/>
+        </w:rPr>
+        <w:t>customerNo</w:t>
+      </w:r>
+      <w:proofErr w:type="spellEnd"/>
+      <w:r>
+        <w:rPr>
+          <w:rFonts w:ascii="Consolas" w:eastAsia="Times New Roman" w:hAnsi="Consolas" w:cs="Times New Roman"/>
+          <w:color w:val="D4D4D4"/>
+          <w:sz w:val="21"/>
+          <w:szCs w:val="21"/>
+        </w:rPr>
+        <w:t>)</w:t>
+      </w:r>
+    </w:p>
+    <w:p>
+      <w:pPr>
+        <w:shd w:val="clear" w:color="auto" w:fill="1E1E1E"/>
+        <w:spacing w:after="0" w:line="285" w:lineRule="atLeast"/>
+        <w:rPr>
+          <w:rFonts w:ascii="Consolas" w:eastAsia="Times New Roman" w:hAnsi="Consolas" w:cs="Times New Roman"/>
+          <w:color w:val="D4D4D4"/>
+          <w:sz w:val="21"/>
+          <w:szCs w:val="21"/>
+        </w:rPr>
+      </w:pPr>
+      <w:r>
+        <w:rPr>
+          <w:rFonts w:ascii="Consolas" w:eastAsia="Times New Roman" w:hAnsi="Consolas" w:cs="Times New Roman"/>
+          <w:color w:val="6A9955"/>
+          <w:sz w:val="21"/>
+          <w:szCs w:val="21"/>
+        </w:rPr>
+        <w:t xml:space="preserve">   </w:t>
+      </w:r>
+      <w:r>
+        <w:rPr>
+          <w:rFonts w:ascii="Consolas" w:eastAsia="Times New Roman" w:hAnsi="Consolas" w:cs="Times New Roman"/>
+          <w:color w:val="6A9955"/>
+          <w:sz w:val="21"/>
+          <w:szCs w:val="21"/>
+        </w:rPr>
+        <w:t>#creating </w:t>
+      </w:r>
+      <w:proofErr w:type="gramStart"/>
+      <w:r>
+        <w:rPr>
+          <w:rFonts w:ascii="Consolas" w:eastAsia="Times New Roman" w:hAnsi="Consolas" w:cs="Times New Roman"/>
+          <w:color w:val="6A9955"/>
+          <w:sz w:val="21"/>
+          <w:szCs w:val="21"/>
+        </w:rPr>
+        <w:t>a</w:t>
+      </w:r>
+      <w:proofErr w:type="gramEnd"/>
+      <w:r>
+        <w:rPr>
+          <w:rFonts w:ascii="Consolas" w:eastAsia="Times New Roman" w:hAnsi="Consolas" w:cs="Times New Roman"/>
+          <w:color w:val="6A9955"/>
+          <w:sz w:val="21"/>
+          <w:szCs w:val="21"/>
+        </w:rPr>
+        <w:t> arrival event</w:t>
+      </w:r>
+    </w:p>
+    <w:p>
+      <w:pPr>
+        <w:shd w:val="clear" w:color="auto" w:fill="1E1E1E"/>
+        <w:spacing w:after="0" w:line="285" w:lineRule="atLeast"/>
+        <w:rPr>
+          <w:rFonts w:ascii="Consolas" w:eastAsia="Times New Roman" w:hAnsi="Consolas" w:cs="Times New Roman"/>
+          <w:color w:val="D4D4D4"/>
+          <w:sz w:val="21"/>
+          <w:szCs w:val="21"/>
+        </w:rPr>
+      </w:pPr>
+      <w:r>
+        <w:rPr>
+          <w:rFonts w:ascii="Consolas" w:eastAsia="Times New Roman" w:hAnsi="Consolas" w:cs="Times New Roman"/>
+          <w:color w:val="D4D4D4"/>
+          <w:sz w:val="21"/>
+          <w:szCs w:val="21"/>
+        </w:rPr>
+        <w:t>   </w:t>
+      </w:r>
+      <w:proofErr w:type="spellStart"/>
+      <w:r>
+        <w:rPr>
+          <w:rFonts w:ascii="Consolas" w:eastAsia="Times New Roman" w:hAnsi="Consolas" w:cs="Times New Roman"/>
+          <w:color w:val="D4D4D4"/>
+          <w:sz w:val="21"/>
+          <w:szCs w:val="21"/>
+        </w:rPr>
+        <w:t>randArrival</w:t>
+      </w:r>
+      <w:proofErr w:type="spellEnd"/>
+      <w:r>
+        <w:rPr>
+          <w:rFonts w:ascii="Consolas" w:eastAsia="Times New Roman" w:hAnsi="Consolas" w:cs="Times New Roman"/>
+          <w:color w:val="D4D4D4"/>
+          <w:sz w:val="21"/>
+          <w:szCs w:val="21"/>
+        </w:rPr>
+        <w:t>=</w:t>
+      </w:r>
+      <w:proofErr w:type="spellStart"/>
+      <w:r>
+        <w:rPr>
+          <w:rFonts w:ascii="Consolas" w:eastAsia="Times New Roman" w:hAnsi="Consolas" w:cs="Times New Roman"/>
+          <w:color w:val="D4D4D4"/>
+          <w:sz w:val="21"/>
+          <w:szCs w:val="21"/>
+        </w:rPr>
+        <w:t>randomExp</w:t>
+      </w:r>
+      <w:proofErr w:type="spellEnd"/>
+      <w:r>
+        <w:rPr>
+          <w:rFonts w:ascii="Consolas" w:eastAsia="Times New Roman" w:hAnsi="Consolas" w:cs="Times New Roman"/>
+          <w:color w:val="D4D4D4"/>
+          <w:sz w:val="21"/>
+          <w:szCs w:val="21"/>
+        </w:rPr>
+        <w:t>(</w:t>
+      </w:r>
+      <w:proofErr w:type="spellStart"/>
+      <w:r>
+        <w:rPr>
+          <w:rFonts w:ascii="Consolas" w:eastAsia="Times New Roman" w:hAnsi="Consolas" w:cs="Times New Roman"/>
+          <w:color w:val="D4D4D4"/>
+          <w:sz w:val="21"/>
+          <w:szCs w:val="21"/>
+        </w:rPr>
+        <w:t>lambd</w:t>
+      </w:r>
+      <w:proofErr w:type="spellEnd"/>
+      <w:r>
+        <w:rPr>
+          <w:rFonts w:ascii="Consolas" w:eastAsia="Times New Roman" w:hAnsi="Consolas" w:cs="Times New Roman"/>
+          <w:color w:val="D4D4D4"/>
+          <w:sz w:val="21"/>
+          <w:szCs w:val="21"/>
+        </w:rPr>
+        <w:t>)</w:t>
+      </w:r>
+    </w:p>
+    <w:p>
+      <w:pPr>
+        <w:shd w:val="clear" w:color="auto" w:fill="1E1E1E"/>
+        <w:spacing w:after="0" w:line="285" w:lineRule="atLeast"/>
+        <w:rPr>
+          <w:rFonts w:ascii="Consolas" w:eastAsia="Times New Roman" w:hAnsi="Consolas" w:cs="Times New Roman"/>
+          <w:color w:val="D4D4D4"/>
+          <w:sz w:val="21"/>
+          <w:szCs w:val="21"/>
+        </w:rPr>
+      </w:pPr>
+      <w:r>
+        <w:rPr>
+          <w:rFonts w:ascii="Consolas" w:eastAsia="Times New Roman" w:hAnsi="Consolas" w:cs="Times New Roman"/>
+          <w:color w:val="D4D4D4"/>
+          <w:sz w:val="21"/>
+          <w:szCs w:val="21"/>
+        </w:rPr>
+        <w:t>   </w:t>
+      </w:r>
+      <w:proofErr w:type="gramStart"/>
+      <w:r>
+        <w:rPr>
+          <w:rFonts w:ascii="Consolas" w:eastAsia="Times New Roman" w:hAnsi="Consolas" w:cs="Times New Roman"/>
+          <w:color w:val="D4D4D4"/>
+          <w:sz w:val="21"/>
+          <w:szCs w:val="21"/>
+        </w:rPr>
+        <w:t>events.append</w:t>
+      </w:r>
+      <w:proofErr w:type="gramEnd"/>
+      <w:r>
+        <w:rPr>
+          <w:rFonts w:ascii="Consolas" w:eastAsia="Times New Roman" w:hAnsi="Consolas" w:cs="Times New Roman"/>
+          <w:color w:val="D4D4D4"/>
+          <w:sz w:val="21"/>
+          <w:szCs w:val="21"/>
+        </w:rPr>
+        <w:t>([time+randArrival,</w:t>
+      </w:r>
+      <w:r>
+        <w:rPr>
+          <w:rFonts w:ascii="Consolas" w:eastAsia="Times New Roman" w:hAnsi="Consolas" w:cs="Times New Roman"/>
+          <w:color w:val="CE9178"/>
+          <w:sz w:val="21"/>
+          <w:szCs w:val="21"/>
+        </w:rPr>
+        <w:t>"Arrival"</w:t>
+      </w:r>
+      <w:r>
+        <w:rPr>
+          <w:rFonts w:ascii="Consolas" w:eastAsia="Times New Roman" w:hAnsi="Consolas" w:cs="Times New Roman"/>
+          <w:color w:val="D4D4D4"/>
+          <w:sz w:val="21"/>
+          <w:szCs w:val="21"/>
+        </w:rPr>
+        <w:t>,customerNo])</w:t>
+      </w:r>
+    </w:p>
+    <w:p>
+      <w:pPr>
+        <w:shd w:val="clear" w:color="auto" w:fill="1E1E1E"/>
+        <w:spacing w:after="0" w:line="285" w:lineRule="atLeast"/>
+        <w:rPr>
+          <w:rFonts w:ascii="Consolas" w:eastAsia="Times New Roman" w:hAnsi="Consolas" w:cs="Times New Roman"/>
+          <w:color w:val="D4D4D4"/>
+          <w:sz w:val="21"/>
+          <w:szCs w:val="21"/>
+        </w:rPr>
+      </w:pPr>
+    </w:p>
+    <w:p>
+      <w:pPr>
+        <w:shd w:val="clear" w:color="auto" w:fill="1E1E1E"/>
+        <w:spacing w:after="0" w:line="285" w:lineRule="atLeast"/>
+        <w:rPr>
+          <w:rFonts w:ascii="Consolas" w:eastAsia="Times New Roman" w:hAnsi="Consolas" w:cs="Times New Roman"/>
+          <w:color w:val="D4D4D4"/>
+          <w:sz w:val="21"/>
+          <w:szCs w:val="21"/>
+        </w:rPr>
+      </w:pPr>
+      <w:r>
+        <w:rPr>
+          <w:rFonts w:ascii="Consolas" w:eastAsia="Times New Roman" w:hAnsi="Consolas" w:cs="Times New Roman"/>
+          <w:color w:val="D4D4D4"/>
+          <w:sz w:val="21"/>
+          <w:szCs w:val="21"/>
+        </w:rPr>
+        <w:t>   </w:t>
+      </w:r>
+      <w:proofErr w:type="gramStart"/>
+      <w:r>
+        <w:rPr>
+          <w:rFonts w:ascii="Consolas" w:eastAsia="Times New Roman" w:hAnsi="Consolas" w:cs="Times New Roman"/>
+          <w:color w:val="D4D4D4"/>
+          <w:sz w:val="21"/>
+          <w:szCs w:val="21"/>
+        </w:rPr>
+        <w:t>customers.append</w:t>
+      </w:r>
+      <w:proofErr w:type="gramEnd"/>
+      <w:r>
+        <w:rPr>
+          <w:rFonts w:ascii="Consolas" w:eastAsia="Times New Roman" w:hAnsi="Consolas" w:cs="Times New Roman"/>
+          <w:color w:val="D4D4D4"/>
+          <w:sz w:val="21"/>
+          <w:szCs w:val="21"/>
+        </w:rPr>
+        <w:t>([customerNo+</w:t>
+      </w:r>
+      <w:r>
+        <w:rPr>
+          <w:rFonts w:ascii="Consolas" w:eastAsia="Times New Roman" w:hAnsi="Consolas" w:cs="Times New Roman"/>
+          <w:color w:val="B5CEA8"/>
+          <w:sz w:val="21"/>
+          <w:szCs w:val="21"/>
+        </w:rPr>
+        <w:t>1</w:t>
+      </w:r>
+      <w:r>
+        <w:rPr>
+          <w:rFonts w:ascii="Consolas" w:eastAsia="Times New Roman" w:hAnsi="Consolas" w:cs="Times New Roman"/>
+          <w:color w:val="D4D4D4"/>
+          <w:sz w:val="21"/>
+          <w:szCs w:val="21"/>
+        </w:rPr>
+        <w:t>,time+randArrival,</w:t>
+      </w:r>
+      <w:r>
+        <w:rPr>
+          <w:rFonts w:ascii="Consolas" w:eastAsia="Times New Roman" w:hAnsi="Consolas" w:cs="Times New Roman"/>
+          <w:color w:val="569CD6"/>
+          <w:sz w:val="21"/>
+          <w:szCs w:val="21"/>
+        </w:rPr>
+        <w:t>None</w:t>
+      </w:r>
+      <w:r>
+        <w:rPr>
+          <w:rFonts w:ascii="Consolas" w:eastAsia="Times New Roman" w:hAnsi="Consolas" w:cs="Times New Roman"/>
+          <w:color w:val="D4D4D4"/>
+          <w:sz w:val="21"/>
+          <w:szCs w:val="21"/>
+        </w:rPr>
+        <w:t>,</w:t>
+      </w:r>
+      <w:r>
+        <w:rPr>
+          <w:rFonts w:ascii="Consolas" w:eastAsia="Times New Roman" w:hAnsi="Consolas" w:cs="Times New Roman"/>
+          <w:color w:val="569CD6"/>
+          <w:sz w:val="21"/>
+          <w:szCs w:val="21"/>
+        </w:rPr>
+        <w:t>None</w:t>
+      </w:r>
+      <w:r>
+        <w:rPr>
+          <w:rFonts w:ascii="Consolas" w:eastAsia="Times New Roman" w:hAnsi="Consolas" w:cs="Times New Roman"/>
+          <w:color w:val="D4D4D4"/>
+          <w:sz w:val="21"/>
+          <w:szCs w:val="21"/>
+        </w:rPr>
+        <w:t>,</w:t>
+      </w:r>
+      <w:r>
+        <w:rPr>
+          <w:rFonts w:ascii="Consolas" w:eastAsia="Times New Roman" w:hAnsi="Consolas" w:cs="Times New Roman"/>
+          <w:color w:val="569CD6"/>
+          <w:sz w:val="21"/>
+          <w:szCs w:val="21"/>
+        </w:rPr>
+        <w:t>None</w:t>
+      </w:r>
+      <w:r>
+        <w:rPr>
+          <w:rFonts w:ascii="Consolas" w:eastAsia="Times New Roman" w:hAnsi="Consolas" w:cs="Times New Roman"/>
+          <w:color w:val="D4D4D4"/>
+          <w:sz w:val="21"/>
+          <w:szCs w:val="21"/>
+        </w:rPr>
+        <w:t>])</w:t>
+      </w:r>
+    </w:p>
+    <w:p>
+      <w:pPr>
+        <w:shd w:val="clear" w:color="auto" w:fill="1E1E1E"/>
+        <w:spacing w:after="0" w:line="285" w:lineRule="atLeast"/>
+        <w:rPr>
+          <w:rFonts w:ascii="Consolas" w:eastAsia="Times New Roman" w:hAnsi="Consolas" w:cs="Times New Roman"/>
+          <w:color w:val="D4D4D4"/>
+          <w:sz w:val="21"/>
+          <w:szCs w:val="21"/>
+        </w:rPr>
+      </w:pPr>
+    </w:p>
+    <w:p>
+      <w:pPr>
+        <w:shd w:val="clear" w:color="auto" w:fill="1E1E1E"/>
+        <w:spacing w:after="0" w:line="285" w:lineRule="atLeast"/>
+        <w:rPr>
+          <w:rFonts w:ascii="Consolas" w:eastAsia="Times New Roman" w:hAnsi="Consolas" w:cs="Times New Roman"/>
+          <w:color w:val="D4D4D4"/>
+          <w:sz w:val="21"/>
+          <w:szCs w:val="21"/>
+        </w:rPr>
+      </w:pPr>
+      <w:r>
+        <w:rPr>
+          <w:rFonts w:ascii="Consolas" w:eastAsia="Times New Roman" w:hAnsi="Consolas" w:cs="Times New Roman"/>
+          <w:color w:val="D4D4D4"/>
+          <w:sz w:val="21"/>
+          <w:szCs w:val="21"/>
+        </w:rPr>
+        <w:t>  </w:t>
+      </w:r>
+      <w:r>
+        <w:rPr>
+          <w:rFonts w:ascii="Consolas" w:eastAsia="Times New Roman" w:hAnsi="Consolas" w:cs="Times New Roman"/>
+          <w:color w:val="D4D4D4"/>
+          <w:sz w:val="21"/>
+          <w:szCs w:val="21"/>
+        </w:rPr>
+        <w:t xml:space="preserve"> </w:t>
+      </w:r>
+      <w:r>
+        <w:rPr>
+          <w:rFonts w:ascii="Consolas" w:eastAsia="Times New Roman" w:hAnsi="Consolas" w:cs="Times New Roman"/>
+          <w:color w:val="6A9955"/>
+          <w:sz w:val="21"/>
+          <w:szCs w:val="21"/>
+        </w:rPr>
+        <w:t>#pop the event that currently handled</w:t>
+      </w:r>
+    </w:p>
+    <w:p>
+      <w:pPr>
+        <w:shd w:val="clear" w:color="auto" w:fill="1E1E1E"/>
+        <w:spacing w:after="0" w:line="285" w:lineRule="atLeast"/>
+        <w:rPr>
+          <w:rFonts w:ascii="Consolas" w:eastAsia="Times New Roman" w:hAnsi="Consolas" w:cs="Times New Roman"/>
+          <w:color w:val="D4D4D4"/>
+          <w:sz w:val="21"/>
+          <w:szCs w:val="21"/>
+        </w:rPr>
+      </w:pPr>
+      <w:r>
+        <w:rPr>
+          <w:rFonts w:ascii="Consolas" w:eastAsia="Times New Roman" w:hAnsi="Consolas" w:cs="Times New Roman"/>
+          <w:color w:val="D4D4D4"/>
+          <w:sz w:val="21"/>
+          <w:szCs w:val="21"/>
+        </w:rPr>
+        <w:t>   </w:t>
+      </w:r>
+      <w:proofErr w:type="spellStart"/>
+      <w:proofErr w:type="gramStart"/>
+      <w:r>
+        <w:rPr>
+          <w:rFonts w:ascii="Consolas" w:eastAsia="Times New Roman" w:hAnsi="Consolas" w:cs="Times New Roman"/>
+          <w:color w:val="D4D4D4"/>
+          <w:sz w:val="21"/>
+          <w:szCs w:val="21"/>
+        </w:rPr>
+        <w:t>events.pop</w:t>
+      </w:r>
+      <w:proofErr w:type="spellEnd"/>
+      <w:r>
+        <w:rPr>
+          <w:rFonts w:ascii="Consolas" w:eastAsia="Times New Roman" w:hAnsi="Consolas" w:cs="Times New Roman"/>
+          <w:color w:val="D4D4D4"/>
+          <w:sz w:val="21"/>
+          <w:szCs w:val="21"/>
+        </w:rPr>
+        <w:t>(</w:t>
+      </w:r>
+      <w:proofErr w:type="gramEnd"/>
+      <w:r>
+        <w:rPr>
+          <w:rFonts w:ascii="Consolas" w:eastAsia="Times New Roman" w:hAnsi="Consolas" w:cs="Times New Roman"/>
+          <w:color w:val="B5CEA8"/>
+          <w:sz w:val="21"/>
+          <w:szCs w:val="21"/>
+        </w:rPr>
+        <w:t>0</w:t>
+      </w:r>
+      <w:r>
+        <w:rPr>
+          <w:rFonts w:ascii="Consolas" w:eastAsia="Times New Roman" w:hAnsi="Consolas" w:cs="Times New Roman"/>
+          <w:color w:val="D4D4D4"/>
+          <w:sz w:val="21"/>
+          <w:szCs w:val="21"/>
+        </w:rPr>
+        <w:t>)</w:t>
+      </w:r>
+    </w:p>
+    <w:p>
+      <w:r>
+        <w:t>if we are over our capacity then we drop the customer on the arrival event. We delete the customer information from our customers array and create a new arrival event.</w:t>
+      </w:r>
+    </w:p>
+    <w:p/>
+    <w:p/>
     <w:p>
       <w:r>
         <w:t>//departure event code explanation</w:t>

</xml_diff>